<commit_message>
I updated Report For All method In Task 2
</commit_message>
<xml_diff>
--- a/Report For Task Math352.docx
+++ b/Report For Task Math352.docx
@@ -648,15 +648,10 @@
     </w:p>
     <w:p>
       <w:pPr>
-        <w:rPr>
-          <w:lang w:bidi="ar-EG"/>
-        </w:rPr>
-      </w:pPr>
-      <w:r>
-        <w:rPr>
-          <w:lang w:bidi="ar-EG"/>
-        </w:rPr>
-        <w:t>This method provides a better approximation than the standard Euler method.</w:t>
+        <w:pStyle w:val="NormalWeb"/>
+      </w:pPr>
+      <w:r>
+        <w:t>This implicit method is more stable for stiff ODEs but requires solving an implicit equation at each step.</w:t>
       </w:r>
     </w:p>
     <w:p>
@@ -699,124 +694,337 @@
     </w:p>
     <w:p>
       <w:pPr>
-        <w:rPr>
-          <w:b/>
-          <w:bCs/>
-          <w:color w:val="385623" w:themeColor="accent6" w:themeShade="80"/>
-          <w:sz w:val="36"/>
-          <w:szCs w:val="36"/>
-          <w:lang w:bidi="ar-EG"/>
-        </w:rPr>
-      </w:pPr>
-      <w:r>
-        <w:rPr>
-          <w:b/>
-          <w:bCs/>
-          <w:color w:val="385623" w:themeColor="accent6" w:themeShade="80"/>
-          <w:sz w:val="36"/>
-          <w:szCs w:val="36"/>
-          <w:lang w:bidi="ar-EG"/>
-        </w:rPr>
-        <w:t>Simulation Parameters:</w:t>
-      </w:r>
-    </w:p>
-    <w:p>
-      <w:pPr>
+        <w:pStyle w:val="ListParagraph"/>
         <w:numPr>
           <w:ilvl w:val="0"/>
-          <w:numId w:val="2"/>
+          <w:numId w:val="1"/>
         </w:numPr>
         <w:rPr>
-          <w:lang w:bidi="ar-EG"/>
-        </w:rPr>
-      </w:pPr>
-      <w:r>
-        <w:rPr>
-          <w:lang w:bidi="ar-EG"/>
-        </w:rPr>
-        <w:t>Initial time:</w:t>
+          <w:color w:val="538135" w:themeColor="accent6" w:themeShade="BF"/>
+          <w:sz w:val="36"/>
+          <w:szCs w:val="36"/>
+          <w:lang w:bidi="ar-EG"/>
+        </w:rPr>
+      </w:pPr>
+      <w:r>
+        <w:rPr>
+          <w:b/>
+          <w:bCs/>
+          <w:color w:val="538135" w:themeColor="accent6" w:themeShade="BF"/>
+          <w:sz w:val="36"/>
+          <w:szCs w:val="36"/>
+          <w:lang w:bidi="ar-EG"/>
+        </w:rPr>
+        <w:t>Runge-</w:t>
+      </w:r>
+      <w:proofErr w:type="spellStart"/>
+      <w:r>
+        <w:rPr>
+          <w:b/>
+          <w:bCs/>
+          <w:color w:val="538135" w:themeColor="accent6" w:themeShade="BF"/>
+          <w:sz w:val="36"/>
+          <w:szCs w:val="36"/>
+          <w:lang w:bidi="ar-EG"/>
+        </w:rPr>
+        <w:t>Kutta</w:t>
+      </w:r>
+      <w:proofErr w:type="spellEnd"/>
+      <w:r>
+        <w:rPr>
+          <w:b/>
+          <w:bCs/>
+          <w:color w:val="538135" w:themeColor="accent6" w:themeShade="BF"/>
+          <w:sz w:val="36"/>
+          <w:szCs w:val="36"/>
+          <w:lang w:bidi="ar-EG"/>
+        </w:rPr>
+        <w:t xml:space="preserve"> Methodes</w:t>
+      </w:r>
+      <w:r>
+        <w:rPr>
+          <w:b/>
+          <w:bCs/>
+          <w:color w:val="538135" w:themeColor="accent6" w:themeShade="BF"/>
+          <w:sz w:val="36"/>
+          <w:szCs w:val="36"/>
+          <w:lang w:bidi="ar-EG"/>
+        </w:rPr>
+        <w:t>:</w:t>
+      </w:r>
+    </w:p>
+    <w:p>
+      <w:pPr>
+        <w:pStyle w:val="NormalWeb"/>
+      </w:pPr>
+      <w:r>
+        <w:rPr>
+          <w:rStyle w:val="Strong"/>
+          <w:rFonts w:eastAsiaTheme="majorEastAsia"/>
+        </w:rPr>
+        <w:t xml:space="preserve"> </w:t>
+      </w:r>
+      <w:r>
+        <w:rPr>
+          <w:rStyle w:val="Strong"/>
+          <w:rFonts w:eastAsiaTheme="majorEastAsia"/>
+        </w:rPr>
+        <w:t>RK2 (Midpoint Method)</w:t>
+      </w:r>
+      <w:r>
+        <w:t>: A second-order method that improves accuracy by using an intermediate step.</w:t>
+      </w:r>
+    </w:p>
+    <w:p>
+      <w:pPr>
+        <w:pStyle w:val="NormalWeb"/>
+      </w:pPr>
+      <w:r>
+        <w:rPr>
+          <w:rStyle w:val="Strong"/>
+          <w:rFonts w:eastAsiaTheme="majorEastAsia"/>
+        </w:rPr>
+        <w:t xml:space="preserve"> </w:t>
+      </w:r>
+      <w:r>
+        <w:rPr>
+          <w:rStyle w:val="Strong"/>
+          <w:rFonts w:eastAsiaTheme="majorEastAsia"/>
+        </w:rPr>
+        <w:t>RK4 (Fourth-Order Runge-</w:t>
+      </w:r>
+      <w:proofErr w:type="spellStart"/>
+      <w:r>
+        <w:rPr>
+          <w:rStyle w:val="Strong"/>
+          <w:rFonts w:eastAsiaTheme="majorEastAsia"/>
+        </w:rPr>
+        <w:t>Kutta</w:t>
+      </w:r>
+      <w:proofErr w:type="spellEnd"/>
+      <w:r>
+        <w:rPr>
+          <w:rStyle w:val="Strong"/>
+          <w:rFonts w:eastAsiaTheme="majorEastAsia"/>
+        </w:rPr>
+        <w:t>)</w:t>
+      </w:r>
+      <w:r>
+        <w:t>: One of the most commonly used methods due to its high accuracy and stability.</w:t>
       </w:r>
     </w:p>
     <w:p>
       <w:pPr>
         <w:numPr>
           <w:ilvl w:val="0"/>
-          <w:numId w:val="2"/>
+          <w:numId w:val="1"/>
         </w:numPr>
         <w:rPr>
-          <w:lang w:bidi="ar-EG"/>
-        </w:rPr>
-      </w:pPr>
-      <w:r>
-        <w:rPr>
-          <w:lang w:bidi="ar-EG"/>
-        </w:rPr>
-        <w:t>Final time:</w:t>
-      </w:r>
+          <w:color w:val="538135" w:themeColor="accent6" w:themeShade="BF"/>
+          <w:sz w:val="36"/>
+          <w:szCs w:val="36"/>
+          <w:lang w:bidi="ar-EG"/>
+        </w:rPr>
+      </w:pPr>
+      <w:r>
+        <w:rPr>
+          <w:b/>
+          <w:bCs/>
+          <w:color w:val="538135" w:themeColor="accent6" w:themeShade="BF"/>
+          <w:sz w:val="36"/>
+          <w:szCs w:val="36"/>
+          <w:lang w:bidi="ar-EG"/>
+        </w:rPr>
+        <w:t>Adams-Bashforth Method</w:t>
+      </w:r>
+      <w:r>
+        <w:rPr>
+          <w:b/>
+          <w:bCs/>
+          <w:color w:val="538135" w:themeColor="accent6" w:themeShade="BF"/>
+          <w:sz w:val="36"/>
+          <w:szCs w:val="36"/>
+          <w:lang w:bidi="ar-EG"/>
+        </w:rPr>
+        <w:t>:</w:t>
+      </w:r>
+    </w:p>
+    <w:p>
+      <w:pPr>
+        <w:pStyle w:val="NormalWeb"/>
+      </w:pPr>
+      <w:r>
+        <w:t>A two-step explicit method that uses previous values to compute the next step, improving accuracy but requiring previous data points.</w:t>
+      </w:r>
+    </w:p>
+    <w:p>
+      <w:pPr>
+        <w:pStyle w:val="NormalWeb"/>
+      </w:pPr>
     </w:p>
     <w:p>
       <w:pPr>
         <w:numPr>
           <w:ilvl w:val="0"/>
-          <w:numId w:val="2"/>
+          <w:numId w:val="1"/>
         </w:numPr>
         <w:rPr>
-          <w:lang w:bidi="ar-EG"/>
-        </w:rPr>
-      </w:pPr>
-      <w:r>
-        <w:rPr>
-          <w:lang w:bidi="ar-EG"/>
-        </w:rPr>
-        <w:t>Initial condition:</w:t>
+          <w:color w:val="538135" w:themeColor="accent6" w:themeShade="BF"/>
+          <w:sz w:val="36"/>
+          <w:szCs w:val="36"/>
+          <w:lang w:bidi="ar-EG"/>
+        </w:rPr>
+      </w:pPr>
+      <w:r>
+        <w:rPr>
+          <w:b/>
+          <w:bCs/>
+          <w:color w:val="538135" w:themeColor="accent6" w:themeShade="BF"/>
+          <w:sz w:val="36"/>
+          <w:szCs w:val="36"/>
+          <w:lang w:bidi="ar-EG"/>
+        </w:rPr>
+        <w:lastRenderedPageBreak/>
+        <w:t>Adams-Moulton:</w:t>
+      </w:r>
+    </w:p>
+    <w:p>
+      <w:pPr>
+        <w:pStyle w:val="NormalWeb"/>
+      </w:pPr>
+      <w:r>
+        <w:t>A two-step implicit method that improves stability and accuracy over Adams-Bashforth.</w:t>
+      </w:r>
+    </w:p>
+    <w:p>
+      <w:pPr>
+        <w:rPr>
+          <w:b/>
+          <w:bCs/>
+          <w:color w:val="385623" w:themeColor="accent6" w:themeShade="80"/>
+          <w:sz w:val="36"/>
+          <w:szCs w:val="36"/>
+          <w:lang w:bidi="ar-EG"/>
+        </w:rPr>
+      </w:pPr>
+      <w:r>
+        <w:rPr>
+          <w:b/>
+          <w:bCs/>
+          <w:color w:val="385623" w:themeColor="accent6" w:themeShade="80"/>
+          <w:sz w:val="36"/>
+          <w:szCs w:val="36"/>
+          <w:lang w:bidi="ar-EG"/>
+        </w:rPr>
+        <w:t>Simulation Parameters:</w:t>
       </w:r>
     </w:p>
     <w:p>
       <w:pPr>
         <w:numPr>
           <w:ilvl w:val="0"/>
-          <w:numId w:val="2"/>
+          <w:numId w:val="12"/>
         </w:numPr>
-        <w:rPr>
-          <w:lang w:bidi="ar-EG"/>
-        </w:rPr>
-      </w:pPr>
-      <w:r>
-        <w:rPr>
-          <w:lang w:bidi="ar-EG"/>
-        </w:rPr>
-        <w:t>Step size: (also tested for different values such as for stability analysis)</w:t>
-      </w:r>
-    </w:p>
-    <w:p>
-      <w:pPr>
-        <w:ind w:left="720"/>
-        <w:rPr>
-          <w:lang w:bidi="ar-EG"/>
-        </w:rPr>
-      </w:pPr>
-    </w:p>
-    <w:p>
-      <w:pPr>
-        <w:ind w:left="720"/>
-        <w:rPr>
-          <w:lang w:bidi="ar-EG"/>
-        </w:rPr>
-      </w:pPr>
-    </w:p>
-    <w:p>
-      <w:pPr>
-        <w:ind w:left="720"/>
-        <w:rPr>
-          <w:rtl/>
-          <w:lang w:bidi="ar-EG"/>
-        </w:rPr>
-      </w:pPr>
-    </w:p>
-    <w:p>
-      <w:pPr>
         <w:jc w:val="both"/>
         <w:rPr>
+          <w:lang w:bidi="ar-EG"/>
+        </w:rPr>
+      </w:pPr>
+      <w:r>
+        <w:rPr>
+          <w:b/>
+          <w:bCs/>
+          <w:lang w:bidi="ar-EG"/>
+        </w:rPr>
+        <w:t>Initial time</w:t>
+      </w:r>
+      <w:r>
+        <w:rPr>
+          <w:lang w:bidi="ar-EG"/>
+        </w:rPr>
+        <w:t xml:space="preserve">: </w:t>
+      </w:r>
+      <w:r>
+        <w:rPr>
+          <w:lang w:bidi="ar-EG"/>
+        </w:rPr>
+        <w:t>t0 = 0</w:t>
+      </w:r>
+    </w:p>
+    <w:p>
+      <w:pPr>
+        <w:numPr>
+          <w:ilvl w:val="0"/>
+          <w:numId w:val="12"/>
+        </w:numPr>
+        <w:jc w:val="both"/>
+        <w:rPr>
+          <w:lang w:bidi="ar-EG"/>
+        </w:rPr>
+      </w:pPr>
+      <w:r>
+        <w:rPr>
+          <w:b/>
+          <w:bCs/>
+          <w:lang w:bidi="ar-EG"/>
+        </w:rPr>
+        <w:t>Final time</w:t>
+      </w:r>
+      <w:r>
+        <w:rPr>
+          <w:lang w:bidi="ar-EG"/>
+        </w:rPr>
+        <w:t xml:space="preserve">: </w:t>
+      </w:r>
+      <w:r>
+        <w:rPr>
+          <w:lang w:bidi="ar-EG"/>
+        </w:rPr>
+        <w:t>T = 10</w:t>
+      </w:r>
+    </w:p>
+    <w:p>
+      <w:pPr>
+        <w:numPr>
+          <w:ilvl w:val="0"/>
+          <w:numId w:val="12"/>
+        </w:numPr>
+        <w:jc w:val="both"/>
+        <w:rPr>
+          <w:lang w:bidi="ar-EG"/>
+        </w:rPr>
+      </w:pPr>
+      <w:r>
+        <w:rPr>
+          <w:b/>
+          <w:bCs/>
+          <w:lang w:bidi="ar-EG"/>
+        </w:rPr>
+        <w:t>Step size</w:t>
+      </w:r>
+      <w:r>
+        <w:rPr>
+          <w:lang w:bidi="ar-EG"/>
+        </w:rPr>
+        <w:t>:</w:t>
+      </w:r>
+      <w:r>
+        <w:rPr>
+          <w:lang w:bidi="ar-EG"/>
+        </w:rPr>
+        <w:t xml:space="preserve"> h = 0.1</w:t>
+      </w:r>
+      <w:r>
+        <w:rPr>
+          <w:lang w:bidi="ar-EG"/>
+        </w:rPr>
+        <w:t xml:space="preserve"> (also tested for different values for stability analysis)</w:t>
+      </w:r>
+    </w:p>
+    <w:p>
+      <w:pPr>
+        <w:jc w:val="both"/>
+        <w:rPr>
           <w:b/>
           <w:bCs/>
           <w:color w:val="385623" w:themeColor="accent6" w:themeShade="80"/>
@@ -835,7 +1043,6 @@
           <w:szCs w:val="36"/>
           <w:lang w:bidi="ar-EG"/>
         </w:rPr>
-        <w:lastRenderedPageBreak/>
         <w:t>Implemntation</w:t>
       </w:r>
       <w:proofErr w:type="spellEnd"/>
@@ -889,16 +1096,6 @@
     <w:p>
       <w:pPr>
         <w:jc w:val="both"/>
-        <w:rPr>
-          <w:b/>
-          <w:bCs/>
-          <w:color w:val="385623" w:themeColor="accent6" w:themeShade="80"/>
-          <w:sz w:val="36"/>
-          <w:szCs w:val="36"/>
-          <w:lang w:bidi="ar-EG"/>
-        </w:rPr>
-      </w:pPr>
-      <w:r>
         <w:rPr>
           <w:b/>
           <w:bCs/>
@@ -906,13 +1103,50 @@
           <w:color w:val="385623" w:themeColor="accent6" w:themeShade="80"/>
           <w:sz w:val="36"/>
           <w:szCs w:val="36"/>
+          <w:u w:val="single"/>
+          <w:lang w:bidi="ar-EG"/>
+        </w:rPr>
+      </w:pPr>
+      <w:r>
+        <w:rPr>
+          <w:b/>
+          <w:bCs/>
+          <w:noProof/>
+          <w:color w:val="385623" w:themeColor="accent6" w:themeShade="80"/>
+          <w:sz w:val="36"/>
+          <w:szCs w:val="36"/>
+          <w:u w:val="single"/>
+          <w:lang w:bidi="ar-EG"/>
+        </w:rPr>
+        <w:t>Adams-Bashforth</w:t>
+      </w:r>
+    </w:p>
+    <w:p>
+      <w:pPr>
+        <w:jc w:val="both"/>
+        <w:rPr>
+          <w:b/>
+          <w:bCs/>
+          <w:color w:val="385623" w:themeColor="accent6" w:themeShade="80"/>
+          <w:sz w:val="36"/>
+          <w:szCs w:val="36"/>
+          <w:lang w:bidi="ar-EG"/>
+        </w:rPr>
+      </w:pPr>
+      <w:r>
+        <w:rPr>
+          <w:b/>
+          <w:bCs/>
+          <w:color w:val="385623" w:themeColor="accent6" w:themeShade="80"/>
+          <w:sz w:val="36"/>
+          <w:szCs w:val="36"/>
           <w:lang w:bidi="ar-EG"/>
         </w:rPr>
         <w:drawing>
-          <wp:inline distT="0" distB="0" distL="0" distR="0" wp14:anchorId="44283B6D" wp14:editId="472F5076">
-            <wp:extent cx="7398327" cy="4512310"/>
-            <wp:effectExtent l="0" t="0" r="0" b="2540"/>
-            <wp:docPr id="556290734" name="Picture 2"/>
+          <wp:inline distT="0" distB="0" distL="0" distR="0" wp14:anchorId="5DBC2257" wp14:editId="157E4F0E">
+            <wp:extent cx="7297168" cy="1629002"/>
+            <wp:effectExtent l="0" t="0" r="0" b="9525"/>
+            <wp:docPr id="957832861" name="Picture 1"/>
             <wp:cNvGraphicFramePr>
               <a:graphicFrameLocks xmlns:a="http://schemas.openxmlformats.org/drawingml/2006/main" noChangeAspect="1"/>
             </wp:cNvGraphicFramePr>
@@ -920,36 +1154,23 @@
               <a:graphicData uri="http://schemas.openxmlformats.org/drawingml/2006/picture">
                 <pic:pic xmlns:pic="http://schemas.openxmlformats.org/drawingml/2006/picture">
                   <pic:nvPicPr>
-                    <pic:cNvPr id="0" name="Picture 2"/>
-                    <pic:cNvPicPr>
-                      <a:picLocks noChangeAspect="1" noChangeArrowheads="1"/>
-                    </pic:cNvPicPr>
+                    <pic:cNvPr id="957832861" name=""/>
+                    <pic:cNvPicPr/>
                   </pic:nvPicPr>
                   <pic:blipFill>
-                    <a:blip r:embed="rId6">
-                      <a:extLst>
-                        <a:ext uri="{28A0092B-C50C-407E-A947-70E740481C1C}">
-                          <a14:useLocalDpi xmlns:a14="http://schemas.microsoft.com/office/drawing/2010/main" val="0"/>
-                        </a:ext>
-                      </a:extLst>
-                    </a:blip>
-                    <a:srcRect/>
+                    <a:blip r:embed="rId6"/>
                     <a:stretch>
                       <a:fillRect/>
                     </a:stretch>
                   </pic:blipFill>
-                  <pic:spPr bwMode="auto">
+                  <pic:spPr>
                     <a:xfrm>
                       <a:off x="0" y="0"/>
-                      <a:ext cx="7402276" cy="4514719"/>
+                      <a:ext cx="7297168" cy="1629002"/>
                     </a:xfrm>
                     <a:prstGeom prst="rect">
                       <a:avLst/>
                     </a:prstGeom>
-                    <a:noFill/>
-                    <a:ln>
-                      <a:noFill/>
-                    </a:ln>
                   </pic:spPr>
                 </pic:pic>
               </a:graphicData>
@@ -966,6 +1187,7 @@
           <w:color w:val="385623" w:themeColor="accent6" w:themeShade="80"/>
           <w:sz w:val="36"/>
           <w:szCs w:val="36"/>
+          <w:u w:val="single"/>
           <w:lang w:bidi="ar-EG"/>
         </w:rPr>
       </w:pPr>
@@ -976,9 +1198,10 @@
           <w:color w:val="385623" w:themeColor="accent6" w:themeShade="80"/>
           <w:sz w:val="36"/>
           <w:szCs w:val="36"/>
-          <w:lang w:bidi="ar-EG"/>
-        </w:rPr>
-        <w:t>Results and Analysis:</w:t>
+          <w:u w:val="single"/>
+          <w:lang w:bidi="ar-EG"/>
+        </w:rPr>
+        <w:t>Adams-Moulton</w:t>
       </w:r>
     </w:p>
     <w:p>
@@ -989,24 +1212,25 @@
           <w:color w:val="385623" w:themeColor="accent6" w:themeShade="80"/>
           <w:sz w:val="36"/>
           <w:szCs w:val="36"/>
-          <w:lang w:bidi="ar-EG"/>
-        </w:rPr>
-      </w:pPr>
-      <w:r>
-        <w:rPr>
-          <w:b/>
-          <w:bCs/>
-          <w:noProof/>
+          <w:u w:val="single"/>
+          <w:lang w:bidi="ar-EG"/>
+        </w:rPr>
+      </w:pPr>
+      <w:r>
+        <w:rPr>
+          <w:b/>
+          <w:bCs/>
           <w:color w:val="385623" w:themeColor="accent6" w:themeShade="80"/>
           <w:sz w:val="36"/>
           <w:szCs w:val="36"/>
+          <w:u w:val="single"/>
           <w:lang w:bidi="ar-EG"/>
         </w:rPr>
         <w:drawing>
-          <wp:inline distT="0" distB="0" distL="0" distR="0" wp14:anchorId="1A7FAA92" wp14:editId="51AA0E3E">
-            <wp:extent cx="7303135" cy="3836035"/>
-            <wp:effectExtent l="0" t="0" r="0" b="0"/>
-            <wp:docPr id="2083452024" name="Picture 3"/>
+          <wp:inline distT="0" distB="0" distL="0" distR="0" wp14:anchorId="00FAF2AE" wp14:editId="363CA526">
+            <wp:extent cx="7030431" cy="1609950"/>
+            <wp:effectExtent l="0" t="0" r="0" b="9525"/>
+            <wp:docPr id="1037323761" name="Picture 1"/>
             <wp:cNvGraphicFramePr>
               <a:graphicFrameLocks xmlns:a="http://schemas.openxmlformats.org/drawingml/2006/main" noChangeAspect="1"/>
             </wp:cNvGraphicFramePr>
@@ -1014,36 +1238,23 @@
               <a:graphicData uri="http://schemas.openxmlformats.org/drawingml/2006/picture">
                 <pic:pic xmlns:pic="http://schemas.openxmlformats.org/drawingml/2006/picture">
                   <pic:nvPicPr>
-                    <pic:cNvPr id="0" name="Picture 3"/>
-                    <pic:cNvPicPr>
-                      <a:picLocks noChangeAspect="1" noChangeArrowheads="1"/>
-                    </pic:cNvPicPr>
+                    <pic:cNvPr id="1037323761" name=""/>
+                    <pic:cNvPicPr/>
                   </pic:nvPicPr>
                   <pic:blipFill>
-                    <a:blip r:embed="rId7">
-                      <a:extLst>
-                        <a:ext uri="{28A0092B-C50C-407E-A947-70E740481C1C}">
-                          <a14:useLocalDpi xmlns:a14="http://schemas.microsoft.com/office/drawing/2010/main" val="0"/>
-                        </a:ext>
-                      </a:extLst>
-                    </a:blip>
-                    <a:srcRect/>
+                    <a:blip r:embed="rId7"/>
                     <a:stretch>
                       <a:fillRect/>
                     </a:stretch>
                   </pic:blipFill>
-                  <pic:spPr bwMode="auto">
+                  <pic:spPr>
                     <a:xfrm>
                       <a:off x="0" y="0"/>
-                      <a:ext cx="7303135" cy="3836035"/>
+                      <a:ext cx="7030431" cy="1609950"/>
                     </a:xfrm>
                     <a:prstGeom prst="rect">
                       <a:avLst/>
                     </a:prstGeom>
-                    <a:noFill/>
-                    <a:ln>
-                      <a:noFill/>
-                    </a:ln>
                   </pic:spPr>
                 </pic:pic>
               </a:graphicData>
@@ -1057,6 +1268,826 @@
         <w:rPr>
           <w:b/>
           <w:bCs/>
+          <w:color w:val="385623" w:themeColor="accent6" w:themeShade="80"/>
+          <w:sz w:val="36"/>
+          <w:szCs w:val="36"/>
+          <w:u w:val="single"/>
+          <w:lang w:bidi="ar-EG"/>
+        </w:rPr>
+      </w:pPr>
+      <w:proofErr w:type="spellStart"/>
+      <w:r>
+        <w:rPr>
+          <w:b/>
+          <w:bCs/>
+          <w:color w:val="385623" w:themeColor="accent6" w:themeShade="80"/>
+          <w:sz w:val="36"/>
+          <w:szCs w:val="36"/>
+          <w:u w:val="single"/>
+          <w:lang w:bidi="ar-EG"/>
+        </w:rPr>
+        <w:t>BackWard</w:t>
+      </w:r>
+      <w:proofErr w:type="spellEnd"/>
+      <w:r>
+        <w:rPr>
+          <w:b/>
+          <w:bCs/>
+          <w:color w:val="385623" w:themeColor="accent6" w:themeShade="80"/>
+          <w:sz w:val="36"/>
+          <w:szCs w:val="36"/>
+          <w:u w:val="single"/>
+          <w:lang w:bidi="ar-EG"/>
+        </w:rPr>
+        <w:t>-Euler</w:t>
+      </w:r>
+    </w:p>
+    <w:p>
+      <w:pPr>
+        <w:rPr>
+          <w:b/>
+          <w:bCs/>
+          <w:color w:val="385623" w:themeColor="accent6" w:themeShade="80"/>
+          <w:sz w:val="36"/>
+          <w:szCs w:val="36"/>
+          <w:u w:val="single"/>
+          <w:lang w:bidi="ar-EG"/>
+        </w:rPr>
+      </w:pPr>
+      <w:r>
+        <w:rPr>
+          <w:b/>
+          <w:bCs/>
+          <w:color w:val="385623" w:themeColor="accent6" w:themeShade="80"/>
+          <w:sz w:val="36"/>
+          <w:szCs w:val="36"/>
+          <w:u w:val="single"/>
+          <w:lang w:bidi="ar-EG"/>
+        </w:rPr>
+        <w:drawing>
+          <wp:inline distT="0" distB="0" distL="0" distR="0" wp14:anchorId="7D28BAB7" wp14:editId="066D75DB">
+            <wp:extent cx="7166344" cy="1314449"/>
+            <wp:effectExtent l="0" t="0" r="0" b="635"/>
+            <wp:docPr id="979819973" name="Picture 1"/>
+            <wp:cNvGraphicFramePr>
+              <a:graphicFrameLocks xmlns:a="http://schemas.openxmlformats.org/drawingml/2006/main" noChangeAspect="1"/>
+            </wp:cNvGraphicFramePr>
+            <a:graphic xmlns:a="http://schemas.openxmlformats.org/drawingml/2006/main">
+              <a:graphicData uri="http://schemas.openxmlformats.org/drawingml/2006/picture">
+                <pic:pic xmlns:pic="http://schemas.openxmlformats.org/drawingml/2006/picture">
+                  <pic:nvPicPr>
+                    <pic:cNvPr id="979819973" name=""/>
+                    <pic:cNvPicPr/>
+                  </pic:nvPicPr>
+                  <pic:blipFill>
+                    <a:blip r:embed="rId8"/>
+                    <a:stretch>
+                      <a:fillRect/>
+                    </a:stretch>
+                  </pic:blipFill>
+                  <pic:spPr>
+                    <a:xfrm>
+                      <a:off x="0" y="0"/>
+                      <a:ext cx="7236839" cy="1327379"/>
+                    </a:xfrm>
+                    <a:prstGeom prst="rect">
+                      <a:avLst/>
+                    </a:prstGeom>
+                  </pic:spPr>
+                </pic:pic>
+              </a:graphicData>
+            </a:graphic>
+          </wp:inline>
+        </w:drawing>
+      </w:r>
+    </w:p>
+    <w:p>
+      <w:pPr>
+        <w:rPr>
+          <w:b/>
+          <w:bCs/>
+          <w:color w:val="385623" w:themeColor="accent6" w:themeShade="80"/>
+          <w:sz w:val="36"/>
+          <w:szCs w:val="36"/>
+          <w:u w:val="single"/>
+          <w:lang w:bidi="ar-EG"/>
+        </w:rPr>
+      </w:pPr>
+    </w:p>
+    <w:p>
+      <w:pPr>
+        <w:rPr>
+          <w:b/>
+          <w:bCs/>
+          <w:color w:val="385623" w:themeColor="accent6" w:themeShade="80"/>
+          <w:sz w:val="36"/>
+          <w:szCs w:val="36"/>
+          <w:u w:val="single"/>
+          <w:lang w:bidi="ar-EG"/>
+        </w:rPr>
+      </w:pPr>
+    </w:p>
+    <w:p>
+      <w:pPr>
+        <w:rPr>
+          <w:b/>
+          <w:bCs/>
+          <w:color w:val="385623" w:themeColor="accent6" w:themeShade="80"/>
+          <w:sz w:val="36"/>
+          <w:szCs w:val="36"/>
+          <w:u w:val="single"/>
+          <w:lang w:bidi="ar-EG"/>
+        </w:rPr>
+      </w:pPr>
+      <w:proofErr w:type="spellStart"/>
+      <w:r>
+        <w:rPr>
+          <w:b/>
+          <w:bCs/>
+          <w:color w:val="385623" w:themeColor="accent6" w:themeShade="80"/>
+          <w:sz w:val="36"/>
+          <w:szCs w:val="36"/>
+          <w:u w:val="single"/>
+          <w:lang w:bidi="ar-EG"/>
+        </w:rPr>
+        <w:lastRenderedPageBreak/>
+        <w:t>modified_</w:t>
+      </w:r>
+      <w:proofErr w:type="gramStart"/>
+      <w:r>
+        <w:rPr>
+          <w:b/>
+          <w:bCs/>
+          <w:color w:val="385623" w:themeColor="accent6" w:themeShade="80"/>
+          <w:sz w:val="36"/>
+          <w:szCs w:val="36"/>
+          <w:u w:val="single"/>
+          <w:lang w:bidi="ar-EG"/>
+        </w:rPr>
+        <w:t>euler</w:t>
+      </w:r>
+      <w:proofErr w:type="spellEnd"/>
+      <w:r>
+        <w:rPr>
+          <w:b/>
+          <w:bCs/>
+          <w:color w:val="385623" w:themeColor="accent6" w:themeShade="80"/>
+          <w:sz w:val="36"/>
+          <w:szCs w:val="36"/>
+          <w:u w:val="single"/>
+          <w:lang w:bidi="ar-EG"/>
+        </w:rPr>
+        <w:t>(</w:t>
+      </w:r>
+      <w:proofErr w:type="gramEnd"/>
+      <w:r>
+        <w:rPr>
+          <w:b/>
+          <w:bCs/>
+          <w:color w:val="385623" w:themeColor="accent6" w:themeShade="80"/>
+          <w:sz w:val="36"/>
+          <w:szCs w:val="36"/>
+          <w:u w:val="single"/>
+          <w:lang w:bidi="ar-EG"/>
+        </w:rPr>
+        <w:t>Heun’s)</w:t>
+      </w:r>
+    </w:p>
+    <w:p>
+      <w:pPr>
+        <w:rPr>
+          <w:b/>
+          <w:bCs/>
+          <w:color w:val="385623" w:themeColor="accent6" w:themeShade="80"/>
+          <w:sz w:val="36"/>
+          <w:szCs w:val="36"/>
+          <w:u w:val="single"/>
+          <w:lang w:bidi="ar-EG"/>
+        </w:rPr>
+      </w:pPr>
+      <w:r>
+        <w:rPr>
+          <w:noProof/>
+        </w:rPr>
+        <w:drawing>
+          <wp:inline distT="0" distB="0" distL="0" distR="0" wp14:anchorId="457F3DA0" wp14:editId="20FA7657">
+            <wp:extent cx="7315200" cy="1308100"/>
+            <wp:effectExtent l="0" t="0" r="0" b="6350"/>
+            <wp:docPr id="223735962" name="Picture 1"/>
+            <wp:cNvGraphicFramePr>
+              <a:graphicFrameLocks xmlns:a="http://schemas.openxmlformats.org/drawingml/2006/main" noChangeAspect="1"/>
+            </wp:cNvGraphicFramePr>
+            <a:graphic xmlns:a="http://schemas.openxmlformats.org/drawingml/2006/main">
+              <a:graphicData uri="http://schemas.openxmlformats.org/drawingml/2006/picture">
+                <pic:pic xmlns:pic="http://schemas.openxmlformats.org/drawingml/2006/picture">
+                  <pic:nvPicPr>
+                    <pic:cNvPr id="223735962" name=""/>
+                    <pic:cNvPicPr/>
+                  </pic:nvPicPr>
+                  <pic:blipFill>
+                    <a:blip r:embed="rId9"/>
+                    <a:stretch>
+                      <a:fillRect/>
+                    </a:stretch>
+                  </pic:blipFill>
+                  <pic:spPr>
+                    <a:xfrm>
+                      <a:off x="0" y="0"/>
+                      <a:ext cx="7315200" cy="1308100"/>
+                    </a:xfrm>
+                    <a:prstGeom prst="rect">
+                      <a:avLst/>
+                    </a:prstGeom>
+                  </pic:spPr>
+                </pic:pic>
+              </a:graphicData>
+            </a:graphic>
+          </wp:inline>
+        </w:drawing>
+      </w:r>
+    </w:p>
+    <w:p>
+      <w:pPr>
+        <w:rPr>
+          <w:b/>
+          <w:bCs/>
+          <w:color w:val="385623" w:themeColor="accent6" w:themeShade="80"/>
+          <w:sz w:val="36"/>
+          <w:szCs w:val="36"/>
+          <w:u w:val="single"/>
+          <w:lang w:bidi="ar-EG"/>
+        </w:rPr>
+      </w:pPr>
+    </w:p>
+    <w:p>
+      <w:pPr>
+        <w:rPr>
+          <w:b/>
+          <w:bCs/>
+          <w:color w:val="385623" w:themeColor="accent6" w:themeShade="80"/>
+          <w:sz w:val="36"/>
+          <w:szCs w:val="36"/>
+          <w:u w:val="single"/>
+          <w:lang w:bidi="ar-EG"/>
+        </w:rPr>
+      </w:pPr>
+      <w:proofErr w:type="spellStart"/>
+      <w:r>
+        <w:rPr>
+          <w:b/>
+          <w:bCs/>
+          <w:color w:val="385623" w:themeColor="accent6" w:themeShade="80"/>
+          <w:sz w:val="36"/>
+          <w:szCs w:val="36"/>
+          <w:u w:val="single"/>
+          <w:lang w:bidi="ar-EG"/>
+        </w:rPr>
+        <w:t>F</w:t>
+      </w:r>
+      <w:r>
+        <w:rPr>
+          <w:b/>
+          <w:bCs/>
+          <w:color w:val="385623" w:themeColor="accent6" w:themeShade="80"/>
+          <w:sz w:val="36"/>
+          <w:szCs w:val="36"/>
+          <w:u w:val="single"/>
+          <w:lang w:bidi="ar-EG"/>
+        </w:rPr>
+        <w:t>orward_</w:t>
+      </w:r>
+      <w:r>
+        <w:rPr>
+          <w:b/>
+          <w:bCs/>
+          <w:color w:val="385623" w:themeColor="accent6" w:themeShade="80"/>
+          <w:sz w:val="36"/>
+          <w:szCs w:val="36"/>
+          <w:u w:val="single"/>
+          <w:lang w:bidi="ar-EG"/>
+        </w:rPr>
+        <w:t>E</w:t>
+      </w:r>
+      <w:r>
+        <w:rPr>
+          <w:b/>
+          <w:bCs/>
+          <w:color w:val="385623" w:themeColor="accent6" w:themeShade="80"/>
+          <w:sz w:val="36"/>
+          <w:szCs w:val="36"/>
+          <w:u w:val="single"/>
+          <w:lang w:bidi="ar-EG"/>
+        </w:rPr>
+        <w:t>uler</w:t>
+      </w:r>
+      <w:proofErr w:type="spellEnd"/>
+    </w:p>
+    <w:p>
+      <w:pPr>
+        <w:rPr>
+          <w:b/>
+          <w:bCs/>
+          <w:color w:val="385623" w:themeColor="accent6" w:themeShade="80"/>
+          <w:sz w:val="36"/>
+          <w:szCs w:val="36"/>
+          <w:u w:val="single"/>
+          <w:lang w:bidi="ar-EG"/>
+        </w:rPr>
+      </w:pPr>
+      <w:r>
+        <w:rPr>
+          <w:noProof/>
+        </w:rPr>
+        <w:drawing>
+          <wp:inline distT="0" distB="0" distL="0" distR="0" wp14:anchorId="2B8DD16E" wp14:editId="06E4F814">
+            <wp:extent cx="7230140" cy="1285240"/>
+            <wp:effectExtent l="0" t="0" r="8890" b="0"/>
+            <wp:docPr id="94952467" name="Picture 1"/>
+            <wp:cNvGraphicFramePr>
+              <a:graphicFrameLocks xmlns:a="http://schemas.openxmlformats.org/drawingml/2006/main" noChangeAspect="1"/>
+            </wp:cNvGraphicFramePr>
+            <a:graphic xmlns:a="http://schemas.openxmlformats.org/drawingml/2006/main">
+              <a:graphicData uri="http://schemas.openxmlformats.org/drawingml/2006/picture">
+                <pic:pic xmlns:pic="http://schemas.openxmlformats.org/drawingml/2006/picture">
+                  <pic:nvPicPr>
+                    <pic:cNvPr id="94952467" name=""/>
+                    <pic:cNvPicPr/>
+                  </pic:nvPicPr>
+                  <pic:blipFill>
+                    <a:blip r:embed="rId10"/>
+                    <a:stretch>
+                      <a:fillRect/>
+                    </a:stretch>
+                  </pic:blipFill>
+                  <pic:spPr>
+                    <a:xfrm>
+                      <a:off x="0" y="0"/>
+                      <a:ext cx="7241428" cy="1287247"/>
+                    </a:xfrm>
+                    <a:prstGeom prst="rect">
+                      <a:avLst/>
+                    </a:prstGeom>
+                  </pic:spPr>
+                </pic:pic>
+              </a:graphicData>
+            </a:graphic>
+          </wp:inline>
+        </w:drawing>
+      </w:r>
+    </w:p>
+    <w:p>
+      <w:pPr>
+        <w:rPr>
+          <w:b/>
+          <w:bCs/>
+          <w:color w:val="385623" w:themeColor="accent6" w:themeShade="80"/>
+          <w:sz w:val="36"/>
+          <w:szCs w:val="36"/>
+          <w:u w:val="single"/>
+          <w:lang w:bidi="ar-EG"/>
+        </w:rPr>
+      </w:pPr>
+      <w:r>
+        <w:rPr>
+          <w:b/>
+          <w:bCs/>
+          <w:color w:val="385623" w:themeColor="accent6" w:themeShade="80"/>
+          <w:sz w:val="36"/>
+          <w:szCs w:val="36"/>
+          <w:u w:val="single"/>
+          <w:lang w:bidi="ar-EG"/>
+        </w:rPr>
+        <w:t>runge_kutta2</w:t>
+      </w:r>
+    </w:p>
+    <w:p>
+      <w:pPr>
+        <w:rPr>
+          <w:b/>
+          <w:bCs/>
+          <w:color w:val="385623" w:themeColor="accent6" w:themeShade="80"/>
+          <w:sz w:val="36"/>
+          <w:szCs w:val="36"/>
+          <w:u w:val="single"/>
+          <w:lang w:bidi="ar-EG"/>
+        </w:rPr>
+      </w:pPr>
+      <w:r>
+        <w:rPr>
+          <w:noProof/>
+        </w:rPr>
+        <w:drawing>
+          <wp:inline distT="0" distB="0" distL="0" distR="0" wp14:anchorId="32E4B09D" wp14:editId="0A583621">
+            <wp:extent cx="6800000" cy="1638095"/>
+            <wp:effectExtent l="0" t="0" r="1270" b="635"/>
+            <wp:docPr id="374901622" name="Picture 1"/>
+            <wp:cNvGraphicFramePr>
+              <a:graphicFrameLocks xmlns:a="http://schemas.openxmlformats.org/drawingml/2006/main" noChangeAspect="1"/>
+            </wp:cNvGraphicFramePr>
+            <a:graphic xmlns:a="http://schemas.openxmlformats.org/drawingml/2006/main">
+              <a:graphicData uri="http://schemas.openxmlformats.org/drawingml/2006/picture">
+                <pic:pic xmlns:pic="http://schemas.openxmlformats.org/drawingml/2006/picture">
+                  <pic:nvPicPr>
+                    <pic:cNvPr id="374901622" name=""/>
+                    <pic:cNvPicPr/>
+                  </pic:nvPicPr>
+                  <pic:blipFill>
+                    <a:blip r:embed="rId11"/>
+                    <a:stretch>
+                      <a:fillRect/>
+                    </a:stretch>
+                  </pic:blipFill>
+                  <pic:spPr>
+                    <a:xfrm>
+                      <a:off x="0" y="0"/>
+                      <a:ext cx="6800000" cy="1638095"/>
+                    </a:xfrm>
+                    <a:prstGeom prst="rect">
+                      <a:avLst/>
+                    </a:prstGeom>
+                  </pic:spPr>
+                </pic:pic>
+              </a:graphicData>
+            </a:graphic>
+          </wp:inline>
+        </w:drawing>
+      </w:r>
+    </w:p>
+    <w:p>
+      <w:pPr>
+        <w:rPr>
+          <w:b/>
+          <w:bCs/>
+          <w:color w:val="385623" w:themeColor="accent6" w:themeShade="80"/>
+          <w:sz w:val="36"/>
+          <w:szCs w:val="36"/>
+          <w:u w:val="single"/>
+          <w:lang w:bidi="ar-EG"/>
+        </w:rPr>
+      </w:pPr>
+      <w:r>
+        <w:rPr>
+          <w:b/>
+          <w:bCs/>
+          <w:color w:val="385623" w:themeColor="accent6" w:themeShade="80"/>
+          <w:sz w:val="36"/>
+          <w:szCs w:val="36"/>
+          <w:u w:val="single"/>
+          <w:lang w:bidi="ar-EG"/>
+        </w:rPr>
+        <w:t>runge_kutta4</w:t>
+      </w:r>
+    </w:p>
+    <w:p>
+      <w:pPr>
+        <w:rPr>
+          <w:b/>
+          <w:bCs/>
+          <w:color w:val="385623" w:themeColor="accent6" w:themeShade="80"/>
+          <w:sz w:val="36"/>
+          <w:szCs w:val="36"/>
+          <w:u w:val="single"/>
+          <w:lang w:bidi="ar-EG"/>
+        </w:rPr>
+      </w:pPr>
+      <w:r>
+        <w:rPr>
+          <w:noProof/>
+        </w:rPr>
+        <w:drawing>
+          <wp:inline distT="0" distB="0" distL="0" distR="0" wp14:anchorId="255E24A5" wp14:editId="7DA38E9B">
+            <wp:extent cx="6900531" cy="1971040"/>
+            <wp:effectExtent l="0" t="0" r="0" b="0"/>
+            <wp:docPr id="1302950574" name="Picture 1"/>
+            <wp:cNvGraphicFramePr>
+              <a:graphicFrameLocks xmlns:a="http://schemas.openxmlformats.org/drawingml/2006/main" noChangeAspect="1"/>
+            </wp:cNvGraphicFramePr>
+            <a:graphic xmlns:a="http://schemas.openxmlformats.org/drawingml/2006/main">
+              <a:graphicData uri="http://schemas.openxmlformats.org/drawingml/2006/picture">
+                <pic:pic xmlns:pic="http://schemas.openxmlformats.org/drawingml/2006/picture">
+                  <pic:nvPicPr>
+                    <pic:cNvPr id="1302950574" name=""/>
+                    <pic:cNvPicPr/>
+                  </pic:nvPicPr>
+                  <pic:blipFill>
+                    <a:blip r:embed="rId12"/>
+                    <a:stretch>
+                      <a:fillRect/>
+                    </a:stretch>
+                  </pic:blipFill>
+                  <pic:spPr>
+                    <a:xfrm>
+                      <a:off x="0" y="0"/>
+                      <a:ext cx="6906500" cy="1972745"/>
+                    </a:xfrm>
+                    <a:prstGeom prst="rect">
+                      <a:avLst/>
+                    </a:prstGeom>
+                  </pic:spPr>
+                </pic:pic>
+              </a:graphicData>
+            </a:graphic>
+          </wp:inline>
+        </w:drawing>
+      </w:r>
+    </w:p>
+    <w:p>
+      <w:pPr>
+        <w:rPr>
+          <w:b/>
+          <w:bCs/>
+          <w:color w:val="385623" w:themeColor="accent6" w:themeShade="80"/>
+          <w:sz w:val="36"/>
+          <w:szCs w:val="36"/>
+          <w:lang w:bidi="ar-EG"/>
+        </w:rPr>
+      </w:pPr>
+      <w:r>
+        <w:rPr>
+          <w:b/>
+          <w:bCs/>
+          <w:color w:val="385623" w:themeColor="accent6" w:themeShade="80"/>
+          <w:sz w:val="36"/>
+          <w:szCs w:val="36"/>
+          <w:lang w:bidi="ar-EG"/>
+        </w:rPr>
+        <w:t xml:space="preserve">And We can </w:t>
+      </w:r>
+      <w:proofErr w:type="gramStart"/>
+      <w:r>
+        <w:rPr>
+          <w:b/>
+          <w:bCs/>
+          <w:color w:val="385623" w:themeColor="accent6" w:themeShade="80"/>
+          <w:sz w:val="36"/>
+          <w:szCs w:val="36"/>
+          <w:lang w:bidi="ar-EG"/>
+        </w:rPr>
+        <w:t>defined</w:t>
+      </w:r>
+      <w:proofErr w:type="gramEnd"/>
+      <w:r>
+        <w:rPr>
+          <w:b/>
+          <w:bCs/>
+          <w:color w:val="385623" w:themeColor="accent6" w:themeShade="80"/>
+          <w:sz w:val="36"/>
+          <w:szCs w:val="36"/>
+          <w:lang w:bidi="ar-EG"/>
+        </w:rPr>
+        <w:t xml:space="preserve"> </w:t>
+      </w:r>
+      <w:proofErr w:type="spellStart"/>
+      <w:r>
+        <w:rPr>
+          <w:b/>
+          <w:bCs/>
+          <w:color w:val="385623" w:themeColor="accent6" w:themeShade="80"/>
+          <w:sz w:val="36"/>
+          <w:szCs w:val="36"/>
+          <w:lang w:bidi="ar-EG"/>
+        </w:rPr>
+        <w:t>main.m</w:t>
+      </w:r>
+      <w:proofErr w:type="spellEnd"/>
+      <w:r>
+        <w:rPr>
+          <w:b/>
+          <w:bCs/>
+          <w:color w:val="385623" w:themeColor="accent6" w:themeShade="80"/>
+          <w:sz w:val="36"/>
+          <w:szCs w:val="36"/>
+          <w:lang w:bidi="ar-EG"/>
+        </w:rPr>
+        <w:t xml:space="preserve"> on </w:t>
+      </w:r>
+      <w:proofErr w:type="spellStart"/>
+      <w:r>
+        <w:rPr>
+          <w:b/>
+          <w:bCs/>
+          <w:color w:val="385623" w:themeColor="accent6" w:themeShade="80"/>
+          <w:sz w:val="36"/>
+          <w:szCs w:val="36"/>
+          <w:lang w:bidi="ar-EG"/>
+        </w:rPr>
+        <w:t>github</w:t>
+      </w:r>
+      <w:proofErr w:type="spellEnd"/>
+      <w:r>
+        <w:rPr>
+          <w:b/>
+          <w:bCs/>
+          <w:color w:val="385623" w:themeColor="accent6" w:themeShade="80"/>
+          <w:sz w:val="36"/>
+          <w:szCs w:val="36"/>
+          <w:lang w:bidi="ar-EG"/>
+        </w:rPr>
+        <w:t xml:space="preserve"> and have GUI to choose method and all Methods.</w:t>
+      </w:r>
+    </w:p>
+    <w:p>
+      <w:pPr>
+        <w:rPr>
+          <w:b/>
+          <w:bCs/>
+          <w:color w:val="385623" w:themeColor="accent6" w:themeShade="80"/>
+          <w:sz w:val="36"/>
+          <w:szCs w:val="36"/>
+          <w:lang w:bidi="ar-EG"/>
+        </w:rPr>
+      </w:pPr>
+      <w:r>
+        <w:rPr>
+          <w:b/>
+          <w:bCs/>
+          <w:color w:val="385623" w:themeColor="accent6" w:themeShade="80"/>
+          <w:sz w:val="36"/>
+          <w:szCs w:val="36"/>
+          <w:lang w:bidi="ar-EG"/>
+        </w:rPr>
+        <w:lastRenderedPageBreak/>
+        <w:t>Results and Analysis:</w:t>
+      </w:r>
+    </w:p>
+    <w:p>
+      <w:pPr>
+        <w:rPr>
+          <w:b/>
+          <w:bCs/>
+          <w:color w:val="385623" w:themeColor="accent6" w:themeShade="80"/>
+          <w:sz w:val="36"/>
+          <w:szCs w:val="36"/>
+          <w:lang w:bidi="ar-EG"/>
+        </w:rPr>
+      </w:pPr>
+      <w:r>
+        <w:rPr>
+          <w:b/>
+          <w:bCs/>
+          <w:color w:val="385623" w:themeColor="accent6" w:themeShade="80"/>
+          <w:sz w:val="36"/>
+          <w:szCs w:val="36"/>
+          <w:lang w:bidi="ar-EG"/>
+        </w:rPr>
+        <w:drawing>
+          <wp:inline distT="0" distB="0" distL="0" distR="0" wp14:anchorId="1B4C8491" wp14:editId="6622C997">
+            <wp:extent cx="7315200" cy="4112895"/>
+            <wp:effectExtent l="0" t="0" r="0" b="1905"/>
+            <wp:docPr id="600057395" name="Picture 1"/>
+            <wp:cNvGraphicFramePr>
+              <a:graphicFrameLocks xmlns:a="http://schemas.openxmlformats.org/drawingml/2006/main" noChangeAspect="1"/>
+            </wp:cNvGraphicFramePr>
+            <a:graphic xmlns:a="http://schemas.openxmlformats.org/drawingml/2006/main">
+              <a:graphicData uri="http://schemas.openxmlformats.org/drawingml/2006/picture">
+                <pic:pic xmlns:pic="http://schemas.openxmlformats.org/drawingml/2006/picture">
+                  <pic:nvPicPr>
+                    <pic:cNvPr id="600057395" name=""/>
+                    <pic:cNvPicPr/>
+                  </pic:nvPicPr>
+                  <pic:blipFill>
+                    <a:blip r:embed="rId13"/>
+                    <a:stretch>
+                      <a:fillRect/>
+                    </a:stretch>
+                  </pic:blipFill>
+                  <pic:spPr>
+                    <a:xfrm>
+                      <a:off x="0" y="0"/>
+                      <a:ext cx="7315200" cy="4112895"/>
+                    </a:xfrm>
+                    <a:prstGeom prst="rect">
+                      <a:avLst/>
+                    </a:prstGeom>
+                  </pic:spPr>
+                </pic:pic>
+              </a:graphicData>
+            </a:graphic>
+          </wp:inline>
+        </w:drawing>
+      </w:r>
+    </w:p>
+    <w:p>
+      <w:pPr>
+        <w:rPr>
+          <w:b/>
+          <w:bCs/>
+          <w:color w:val="385623" w:themeColor="accent6" w:themeShade="80"/>
+          <w:sz w:val="36"/>
+          <w:szCs w:val="36"/>
+          <w:lang w:bidi="ar-EG"/>
+        </w:rPr>
+      </w:pPr>
+      <w:r>
+        <w:rPr>
+          <w:b/>
+          <w:bCs/>
+          <w:color w:val="385623" w:themeColor="accent6" w:themeShade="80"/>
+          <w:sz w:val="36"/>
+          <w:szCs w:val="36"/>
+          <w:lang w:bidi="ar-EG"/>
+        </w:rPr>
+        <w:t xml:space="preserve">I Pressed </w:t>
+      </w:r>
+      <w:proofErr w:type="gramStart"/>
+      <w:r>
+        <w:rPr>
+          <w:b/>
+          <w:bCs/>
+          <w:color w:val="385623" w:themeColor="accent6" w:themeShade="80"/>
+          <w:sz w:val="36"/>
+          <w:szCs w:val="36"/>
+          <w:lang w:bidi="ar-EG"/>
+        </w:rPr>
+        <w:t>On</w:t>
+      </w:r>
+      <w:proofErr w:type="gramEnd"/>
+      <w:r>
+        <w:rPr>
+          <w:b/>
+          <w:bCs/>
+          <w:color w:val="385623" w:themeColor="accent6" w:themeShade="80"/>
+          <w:sz w:val="36"/>
+          <w:szCs w:val="36"/>
+          <w:lang w:bidi="ar-EG"/>
+        </w:rPr>
+        <w:t xml:space="preserve"> Show All</w:t>
+      </w:r>
+    </w:p>
+    <w:p>
+      <w:pPr>
+        <w:rPr>
+          <w:b/>
+          <w:bCs/>
+          <w:color w:val="385623" w:themeColor="accent6" w:themeShade="80"/>
+          <w:sz w:val="36"/>
+          <w:szCs w:val="36"/>
+          <w:lang w:bidi="ar-EG"/>
+        </w:rPr>
+      </w:pPr>
+      <w:r>
+        <w:rPr>
+          <w:b/>
+          <w:bCs/>
+          <w:color w:val="385623" w:themeColor="accent6" w:themeShade="80"/>
+          <w:sz w:val="36"/>
+          <w:szCs w:val="36"/>
+          <w:lang w:bidi="ar-EG"/>
+        </w:rPr>
+        <w:drawing>
+          <wp:inline distT="0" distB="0" distL="0" distR="0" wp14:anchorId="2E4F752A" wp14:editId="14B5CE3F">
+            <wp:extent cx="7315200" cy="4112895"/>
+            <wp:effectExtent l="0" t="0" r="0" b="1905"/>
+            <wp:docPr id="1731122894" name="Picture 1"/>
+            <wp:cNvGraphicFramePr>
+              <a:graphicFrameLocks xmlns:a="http://schemas.openxmlformats.org/drawingml/2006/main" noChangeAspect="1"/>
+            </wp:cNvGraphicFramePr>
+            <a:graphic xmlns:a="http://schemas.openxmlformats.org/drawingml/2006/main">
+              <a:graphicData uri="http://schemas.openxmlformats.org/drawingml/2006/picture">
+                <pic:pic xmlns:pic="http://schemas.openxmlformats.org/drawingml/2006/picture">
+                  <pic:nvPicPr>
+                    <pic:cNvPr id="1731122894" name=""/>
+                    <pic:cNvPicPr/>
+                  </pic:nvPicPr>
+                  <pic:blipFill>
+                    <a:blip r:embed="rId14"/>
+                    <a:stretch>
+                      <a:fillRect/>
+                    </a:stretch>
+                  </pic:blipFill>
+                  <pic:spPr>
+                    <a:xfrm>
+                      <a:off x="0" y="0"/>
+                      <a:ext cx="7315200" cy="4112895"/>
+                    </a:xfrm>
+                    <a:prstGeom prst="rect">
+                      <a:avLst/>
+                    </a:prstGeom>
+                  </pic:spPr>
+                </pic:pic>
+              </a:graphicData>
+            </a:graphic>
+          </wp:inline>
+        </w:drawing>
+      </w:r>
+    </w:p>
+    <w:p>
+      <w:pPr>
+        <w:rPr>
+          <w:b/>
+          <w:bCs/>
+          <w:color w:val="538135" w:themeColor="accent6" w:themeShade="BF"/>
+          <w:sz w:val="36"/>
+          <w:szCs w:val="36"/>
+          <w:lang w:bidi="ar-EG"/>
+        </w:rPr>
+      </w:pPr>
+    </w:p>
+    <w:p>
+      <w:pPr>
+        <w:rPr>
+          <w:b/>
+          <w:bCs/>
           <w:color w:val="538135" w:themeColor="accent6" w:themeShade="BF"/>
           <w:sz w:val="36"/>
           <w:szCs w:val="36"/>
@@ -1244,14 +2275,38 @@
           <w:szCs w:val="36"/>
           <w:lang w:bidi="ar-EG"/>
         </w:rPr>
-        <w:t>Effect of Step Size (h):</w:t>
+        <w:t>4. Runge-</w:t>
+      </w:r>
+      <w:proofErr w:type="spellStart"/>
+      <w:r>
+        <w:rPr>
+          <w:b/>
+          <w:bCs/>
+          <w:color w:val="538135" w:themeColor="accent6" w:themeShade="BF"/>
+          <w:sz w:val="36"/>
+          <w:szCs w:val="36"/>
+          <w:lang w:bidi="ar-EG"/>
+        </w:rPr>
+        <w:t>Kutta</w:t>
+      </w:r>
+      <w:proofErr w:type="spellEnd"/>
+      <w:r>
+        <w:rPr>
+          <w:b/>
+          <w:bCs/>
+          <w:color w:val="538135" w:themeColor="accent6" w:themeShade="BF"/>
+          <w:sz w:val="36"/>
+          <w:szCs w:val="36"/>
+          <w:lang w:bidi="ar-EG"/>
+        </w:rPr>
+        <w:t xml:space="preserve"> Methods:</w:t>
       </w:r>
     </w:p>
     <w:p>
       <w:pPr>
         <w:numPr>
           <w:ilvl w:val="0"/>
-          <w:numId w:val="6"/>
+          <w:numId w:val="5"/>
         </w:numPr>
         <w:rPr>
           <w:lang w:bidi="ar-EG"/>
@@ -1261,14 +2316,14 @@
         <w:rPr>
           <w:lang w:bidi="ar-EG"/>
         </w:rPr>
-        <w:t>Decreasing improves accuracy for all methods but does not resolve instability in explicit methods for stiff ODEs.</w:t>
+        <w:t>RK2: Improves accuracy significantly over Forward Euler but still shows minor oscillations.</w:t>
       </w:r>
     </w:p>
     <w:p>
       <w:pPr>
         <w:numPr>
           <w:ilvl w:val="0"/>
-          <w:numId w:val="6"/>
+          <w:numId w:val="5"/>
         </w:numPr>
         <w:rPr>
           <w:lang w:bidi="ar-EG"/>
@@ -1278,14 +2333,37 @@
         <w:rPr>
           <w:lang w:bidi="ar-EG"/>
         </w:rPr>
-        <w:t>Larger causes severe instability in the Forward Euler method.</w:t>
+        <w:t>RK4: Provides the most accurate results among explicit methods, closely matching the exact solution.</w:t>
+      </w:r>
+    </w:p>
+    <w:p>
+      <w:pPr>
+        <w:rPr>
+          <w:b/>
+          <w:bCs/>
+          <w:color w:val="538135" w:themeColor="accent6" w:themeShade="BF"/>
+          <w:sz w:val="36"/>
+          <w:szCs w:val="36"/>
+          <w:lang w:bidi="ar-EG"/>
+        </w:rPr>
+      </w:pPr>
+      <w:r>
+        <w:rPr>
+          <w:b/>
+          <w:bCs/>
+          <w:color w:val="538135" w:themeColor="accent6" w:themeShade="BF"/>
+          <w:sz w:val="36"/>
+          <w:szCs w:val="36"/>
+          <w:lang w:bidi="ar-EG"/>
+        </w:rPr>
+        <w:t>5. Adams-Bashforth Method:</w:t>
       </w:r>
     </w:p>
     <w:p>
       <w:pPr>
         <w:numPr>
           <w:ilvl w:val="0"/>
-          <w:numId w:val="6"/>
+          <w:numId w:val="5"/>
         </w:numPr>
         <w:rPr>
           <w:lang w:bidi="ar-EG"/>
@@ -1295,51 +2373,14 @@
         <w:rPr>
           <w:lang w:bidi="ar-EG"/>
         </w:rPr>
-        <w:t xml:space="preserve">The Backward Euler method remains stable regardless </w:t>
-      </w:r>
-      <w:proofErr w:type="gramStart"/>
-      <w:r>
-        <w:rPr>
-          <w:lang w:bidi="ar-EG"/>
-        </w:rPr>
-        <w:t>of ,</w:t>
-      </w:r>
-      <w:proofErr w:type="gramEnd"/>
-      <w:r>
-        <w:rPr>
-          <w:lang w:bidi="ar-EG"/>
-        </w:rPr>
-        <w:t xml:space="preserve"> demonstrating its advantage for stiff problems.</w:t>
-      </w:r>
-    </w:p>
-    <w:p>
-      <w:pPr>
-        <w:rPr>
-          <w:b/>
-          <w:bCs/>
-          <w:color w:val="538135" w:themeColor="accent6" w:themeShade="BF"/>
-          <w:sz w:val="36"/>
-          <w:szCs w:val="36"/>
-          <w:lang w:bidi="ar-EG"/>
-        </w:rPr>
-      </w:pPr>
-      <w:r>
-        <w:rPr>
-          <w:b/>
-          <w:bCs/>
-          <w:color w:val="538135" w:themeColor="accent6" w:themeShade="BF"/>
-          <w:sz w:val="36"/>
-          <w:szCs w:val="36"/>
-          <w:lang w:bidi="ar-EG"/>
-        </w:rPr>
-        <w:t>Explicit vs. Implicit Methods:</w:t>
+        <w:t>Uses multiple previous points to predict future values.</w:t>
       </w:r>
     </w:p>
     <w:p>
       <w:pPr>
         <w:numPr>
           <w:ilvl w:val="0"/>
-          <w:numId w:val="7"/>
+          <w:numId w:val="5"/>
         </w:numPr>
         <w:rPr>
           <w:lang w:bidi="ar-EG"/>
@@ -1347,24 +2388,39 @@
       </w:pPr>
       <w:r>
         <w:rPr>
-          <w:b/>
-          <w:bCs/>
-          <w:lang w:bidi="ar-EG"/>
-        </w:rPr>
-        <w:t>Explicit methods (Forward Euler, Modified Euler):</w:t>
-      </w:r>
-      <w:r>
-        <w:rPr>
-          <w:lang w:bidi="ar-EG"/>
-        </w:rPr>
-        <w:t xml:space="preserve"> Depend only on known values, making them simple but prone to instability.</w:t>
+          <w:lang w:bidi="ar-EG"/>
+        </w:rPr>
+        <w:t>More accurate than Euler methods but can still be unstable for stiff problems.</w:t>
+      </w:r>
+    </w:p>
+    <w:p>
+      <w:pPr>
+        <w:rPr>
+          <w:b/>
+          <w:bCs/>
+          <w:color w:val="538135" w:themeColor="accent6" w:themeShade="BF"/>
+          <w:sz w:val="36"/>
+          <w:szCs w:val="36"/>
+          <w:lang w:bidi="ar-EG"/>
+        </w:rPr>
+      </w:pPr>
+      <w:r>
+        <w:rPr>
+          <w:b/>
+          <w:bCs/>
+          <w:color w:val="538135" w:themeColor="accent6" w:themeShade="BF"/>
+          <w:sz w:val="36"/>
+          <w:szCs w:val="36"/>
+          <w:lang w:bidi="ar-EG"/>
+        </w:rPr>
+        <w:t>6. Adams-Moulton Method:</w:t>
       </w:r>
     </w:p>
     <w:p>
       <w:pPr>
         <w:numPr>
           <w:ilvl w:val="0"/>
-          <w:numId w:val="7"/>
+          <w:numId w:val="5"/>
         </w:numPr>
         <w:rPr>
           <w:lang w:bidi="ar-EG"/>
@@ -1372,189 +2428,72 @@
       </w:pPr>
       <w:r>
         <w:rPr>
-          <w:b/>
-          <w:bCs/>
-          <w:lang w:bidi="ar-EG"/>
-        </w:rPr>
-        <w:t>Implicit methods (Backward Euler):</w:t>
-      </w:r>
-      <w:r>
-        <w:rPr>
-          <w:lang w:bidi="ar-EG"/>
-        </w:rPr>
-        <w:t xml:space="preserve"> Require solving an equation at each step but provide better stability for stiff equations.</w:t>
-      </w:r>
-    </w:p>
-    <w:p>
-      <w:pPr>
-        <w:rPr>
-          <w:b/>
-          <w:bCs/>
-          <w:color w:val="538135" w:themeColor="accent6" w:themeShade="BF"/>
-          <w:sz w:val="36"/>
-          <w:szCs w:val="36"/>
-          <w:lang w:bidi="ar-EG"/>
-        </w:rPr>
-      </w:pPr>
-      <w:r>
-        <w:rPr>
-          <w:b/>
-          <w:bCs/>
-          <w:color w:val="538135" w:themeColor="accent6" w:themeShade="BF"/>
-          <w:sz w:val="36"/>
-          <w:szCs w:val="36"/>
-          <w:lang w:bidi="ar-EG"/>
-        </w:rPr>
-        <w:t>Stability Condition for Forward Euler Method:</w:t>
-      </w:r>
-    </w:p>
-    <w:p>
-      <w:pPr>
-        <w:rPr>
-          <w:lang w:bidi="ar-EG"/>
-        </w:rPr>
-      </w:pPr>
-      <w:r>
-        <w:rPr>
-          <w:lang w:bidi="ar-EG"/>
-        </w:rPr>
-        <w:t xml:space="preserve">For a general linear </w:t>
-      </w:r>
-      <w:proofErr w:type="gramStart"/>
-      <w:r>
-        <w:rPr>
-          <w:lang w:bidi="ar-EG"/>
-        </w:rPr>
-        <w:t>ODE ,</w:t>
-      </w:r>
-      <w:proofErr w:type="gramEnd"/>
-      <w:r>
-        <w:rPr>
-          <w:lang w:bidi="ar-EG"/>
-        </w:rPr>
-        <w:t xml:space="preserve"> the stability condition for the Forward Euler method is:</w:t>
-      </w:r>
-    </w:p>
-    <w:p>
-      <w:pPr>
-        <w:rPr>
-          <w:lang w:bidi="ar-EG"/>
-        </w:rPr>
-      </w:pPr>
-      <w:r>
-        <w:rPr>
-          <w:lang w:bidi="ar-EG"/>
-        </w:rPr>
-        <w:t>For our problem</w:t>
-      </w:r>
-      <w:proofErr w:type="gramStart"/>
-      <w:r>
-        <w:rPr>
-          <w:lang w:bidi="ar-EG"/>
-        </w:rPr>
-        <w:t>, ,</w:t>
-      </w:r>
-      <w:proofErr w:type="gramEnd"/>
-      <w:r>
-        <w:rPr>
-          <w:lang w:bidi="ar-EG"/>
-        </w:rPr>
-        <w:t xml:space="preserve"> so:</w:t>
-      </w:r>
-    </w:p>
-    <w:p>
-      <w:pPr>
-        <w:rPr>
-          <w:lang w:bidi="ar-EG"/>
-        </w:rPr>
-      </w:pPr>
-      <w:r>
-        <w:rPr>
-          <w:lang w:bidi="ar-EG"/>
-        </w:rPr>
-        <w:t xml:space="preserve">Solving </w:t>
-      </w:r>
-      <w:proofErr w:type="gramStart"/>
-      <w:r>
-        <w:rPr>
-          <w:lang w:bidi="ar-EG"/>
-        </w:rPr>
-        <w:t>for :</w:t>
-      </w:r>
-      <w:proofErr w:type="gramEnd"/>
-    </w:p>
-    <w:p>
-      <w:pPr>
-        <w:rPr>
-          <w:lang w:bidi="ar-EG"/>
-        </w:rPr>
-      </w:pPr>
-      <w:r>
-        <w:rPr>
-          <w:lang w:bidi="ar-EG"/>
-        </w:rPr>
-        <w:t xml:space="preserve">Thus, the theoretical stability limit for Forward Euler is </w:t>
-      </w:r>
-      <w:r>
-        <w:rPr>
-          <w:b/>
-          <w:bCs/>
-          <w:lang w:bidi="ar-EG"/>
-        </w:rPr>
-        <w:t>h &lt; 0.04</w:t>
-      </w:r>
-      <w:r>
-        <w:rPr>
-          <w:lang w:bidi="ar-EG"/>
-        </w:rPr>
-        <w:t>, which matches our observations where instability occurs for larger step sizes.</w:t>
-      </w:r>
-    </w:p>
-    <w:p>
-      <w:pPr>
-        <w:rPr>
-          <w:b/>
-          <w:bCs/>
-          <w:color w:val="538135" w:themeColor="accent6" w:themeShade="BF"/>
-          <w:sz w:val="36"/>
-          <w:szCs w:val="36"/>
-          <w:lang w:bidi="ar-EG"/>
-        </w:rPr>
-      </w:pPr>
-      <w:r>
-        <w:rPr>
-          <w:b/>
-          <w:bCs/>
-          <w:color w:val="538135" w:themeColor="accent6" w:themeShade="BF"/>
-          <w:sz w:val="36"/>
-          <w:szCs w:val="36"/>
-          <w:lang w:bidi="ar-EG"/>
-        </w:rPr>
-        <w:t>Conclusion:</w:t>
+          <w:lang w:bidi="ar-EG"/>
+        </w:rPr>
+        <w:t>An implicit method that provides better stability than Adams-Bashforth.</w:t>
       </w:r>
     </w:p>
     <w:p>
       <w:pPr>
         <w:numPr>
           <w:ilvl w:val="0"/>
-          <w:numId w:val="8"/>
+          <w:numId w:val="5"/>
         </w:numPr>
         <w:rPr>
-          <w:lang w:bidi="ar-EG"/>
-        </w:rPr>
-      </w:pPr>
-      <w:r>
-        <w:rPr>
-          <w:lang w:bidi="ar-EG"/>
-        </w:rPr>
-        <w:t>The Forward Euler method is unstable for stiff ODEs.</w:t>
+          <w:b/>
+          <w:bCs/>
+          <w:color w:val="538135" w:themeColor="accent6" w:themeShade="BF"/>
+          <w:sz w:val="36"/>
+          <w:szCs w:val="36"/>
+          <w:lang w:bidi="ar-EG"/>
+        </w:rPr>
+      </w:pPr>
+      <w:r>
+        <w:rPr>
+          <w:lang w:bidi="ar-EG"/>
+        </w:rPr>
+        <w:t>Well-suited for solving stiff ODEs</w:t>
+      </w:r>
+      <w:r>
+        <w:rPr>
+          <w:b/>
+          <w:bCs/>
+          <w:color w:val="538135" w:themeColor="accent6" w:themeShade="BF"/>
+          <w:sz w:val="36"/>
+          <w:szCs w:val="36"/>
+          <w:lang w:bidi="ar-EG"/>
+        </w:rPr>
+        <w:t>.</w:t>
+      </w:r>
+    </w:p>
+    <w:p>
+      <w:pPr>
+        <w:rPr>
+          <w:b/>
+          <w:bCs/>
+          <w:color w:val="538135" w:themeColor="accent6" w:themeShade="BF"/>
+          <w:sz w:val="36"/>
+          <w:szCs w:val="36"/>
+          <w:lang w:bidi="ar-EG"/>
+        </w:rPr>
+      </w:pPr>
+      <w:r>
+        <w:rPr>
+          <w:b/>
+          <w:bCs/>
+          <w:color w:val="538135" w:themeColor="accent6" w:themeShade="BF"/>
+          <w:sz w:val="36"/>
+          <w:szCs w:val="36"/>
+          <w:lang w:bidi="ar-EG"/>
+        </w:rPr>
+        <w:t>Effect of Step Size (h):</w:t>
       </w:r>
     </w:p>
     <w:p>
       <w:pPr>
         <w:numPr>
           <w:ilvl w:val="0"/>
-          <w:numId w:val="8"/>
+          <w:numId w:val="16"/>
         </w:numPr>
         <w:rPr>
           <w:lang w:bidi="ar-EG"/>
@@ -1564,14 +2503,14 @@
         <w:rPr>
           <w:lang w:bidi="ar-EG"/>
         </w:rPr>
-        <w:t>The Modified Euler method improves accuracy but still struggles with stability.</w:t>
+        <w:t>Decreasing improves accuracy for all methods but does not resolve instability in explicit methods for stiff ODEs.</w:t>
       </w:r>
     </w:p>
     <w:p>
       <w:pPr>
         <w:numPr>
           <w:ilvl w:val="0"/>
-          <w:numId w:val="8"/>
+          <w:numId w:val="16"/>
         </w:numPr>
         <w:rPr>
           <w:lang w:bidi="ar-EG"/>
@@ -1581,14 +2520,14 @@
         <w:rPr>
           <w:lang w:bidi="ar-EG"/>
         </w:rPr>
-        <w:t>The Backward Euler method provides stable and accurate solutions, making it the best choice for this problem.</w:t>
+        <w:t>Larger causes severe instability in the Forward Euler method.</w:t>
       </w:r>
     </w:p>
     <w:p>
       <w:pPr>
         <w:numPr>
           <w:ilvl w:val="0"/>
-          <w:numId w:val="8"/>
+          <w:numId w:val="16"/>
         </w:numPr>
         <w:rPr>
           <w:lang w:bidi="ar-EG"/>
@@ -1598,16 +2537,452 @@
         <w:rPr>
           <w:lang w:bidi="ar-EG"/>
         </w:rPr>
-        <w:t>The choice of step size significantly affects stability and accuracy.</w:t>
+        <w:t xml:space="preserve">The Backward Euler, RK4, and Adams-Moulton methods remain stable regardless </w:t>
+      </w:r>
+      <w:proofErr w:type="gramStart"/>
+      <w:r>
+        <w:rPr>
+          <w:lang w:bidi="ar-EG"/>
+        </w:rPr>
+        <w:t>of ,</w:t>
+      </w:r>
+      <w:proofErr w:type="gramEnd"/>
+      <w:r>
+        <w:rPr>
+          <w:lang w:bidi="ar-EG"/>
+        </w:rPr>
+        <w:t xml:space="preserve"> demonstrating their advantages for stiff problems.</w:t>
+      </w:r>
+    </w:p>
+    <w:p>
+      <w:pPr>
+        <w:rPr>
+          <w:b/>
+          <w:bCs/>
+          <w:color w:val="538135" w:themeColor="accent6" w:themeShade="BF"/>
+          <w:sz w:val="36"/>
+          <w:szCs w:val="36"/>
+          <w:lang w:bidi="ar-EG"/>
+        </w:rPr>
+      </w:pPr>
+      <w:r>
+        <w:rPr>
+          <w:b/>
+          <w:bCs/>
+          <w:color w:val="538135" w:themeColor="accent6" w:themeShade="BF"/>
+          <w:sz w:val="36"/>
+          <w:szCs w:val="36"/>
+          <w:lang w:bidi="ar-EG"/>
+        </w:rPr>
+        <w:t>Explicit vs. Implicit Methods:</w:t>
       </w:r>
     </w:p>
     <w:p>
       <w:pPr>
         <w:numPr>
           <w:ilvl w:val="0"/>
-          <w:numId w:val="8"/>
+          <w:numId w:val="17"/>
         </w:numPr>
         <w:rPr>
+          <w:b/>
+          <w:bCs/>
+          <w:lang w:bidi="ar-EG"/>
+        </w:rPr>
+      </w:pPr>
+      <w:r>
+        <w:rPr>
+          <w:b/>
+          <w:bCs/>
+          <w:i/>
+          <w:iCs/>
+          <w:lang w:bidi="ar-EG"/>
+        </w:rPr>
+        <w:t>Explicit methods (Forward Euler, Modified Euler, RK2, RK4, Adams-</w:t>
+      </w:r>
+      <w:proofErr w:type="gramStart"/>
+      <w:r>
+        <w:rPr>
+          <w:b/>
+          <w:bCs/>
+          <w:i/>
+          <w:iCs/>
+          <w:lang w:bidi="ar-EG"/>
+        </w:rPr>
+        <w:t>Bashforth)*</w:t>
+      </w:r>
+      <w:proofErr w:type="gramEnd"/>
+      <w:r>
+        <w:rPr>
+          <w:b/>
+          <w:bCs/>
+          <w:i/>
+          <w:iCs/>
+          <w:lang w:bidi="ar-EG"/>
+        </w:rPr>
+        <w:t>*: Depend only on known values, making them simple but prone to instability.</w:t>
+      </w:r>
+    </w:p>
+    <w:p>
+      <w:pPr>
+        <w:numPr>
+          <w:ilvl w:val="0"/>
+          <w:numId w:val="17"/>
+        </w:numPr>
+        <w:rPr>
+          <w:b/>
+          <w:bCs/>
+          <w:lang w:bidi="ar-EG"/>
+        </w:rPr>
+      </w:pPr>
+      <w:r>
+        <w:rPr>
+          <w:b/>
+          <w:bCs/>
+          <w:i/>
+          <w:iCs/>
+          <w:lang w:bidi="ar-EG"/>
+        </w:rPr>
+        <w:t>Implicit methods (Backward Euler, Adams-</w:t>
+      </w:r>
+      <w:proofErr w:type="gramStart"/>
+      <w:r>
+        <w:rPr>
+          <w:b/>
+          <w:bCs/>
+          <w:i/>
+          <w:iCs/>
+          <w:lang w:bidi="ar-EG"/>
+        </w:rPr>
+        <w:t>Moulton)*</w:t>
+      </w:r>
+      <w:proofErr w:type="gramEnd"/>
+      <w:r>
+        <w:rPr>
+          <w:b/>
+          <w:bCs/>
+          <w:i/>
+          <w:iCs/>
+          <w:lang w:bidi="ar-EG"/>
+        </w:rPr>
+        <w:t>*: Require solving an equation at each step but provide better stability for stiff equations.</w:t>
+      </w:r>
+    </w:p>
+    <w:p>
+      <w:pPr>
+        <w:rPr>
+          <w:b/>
+          <w:bCs/>
+          <w:color w:val="538135" w:themeColor="accent6" w:themeShade="BF"/>
+          <w:sz w:val="36"/>
+          <w:szCs w:val="36"/>
+          <w:lang w:bidi="ar-EG"/>
+        </w:rPr>
+      </w:pPr>
+      <w:r>
+        <w:rPr>
+          <w:b/>
+          <w:bCs/>
+          <w:color w:val="538135" w:themeColor="accent6" w:themeShade="BF"/>
+          <w:sz w:val="36"/>
+          <w:szCs w:val="36"/>
+          <w:lang w:bidi="ar-EG"/>
+        </w:rPr>
+        <w:t>Stability Condition for Forward Euler Method:</w:t>
+      </w:r>
+    </w:p>
+    <w:p>
+      <w:pPr>
+        <w:rPr>
+          <w:lang w:bidi="ar-EG"/>
+        </w:rPr>
+      </w:pPr>
+      <w:r>
+        <w:rPr>
+          <w:lang w:bidi="ar-EG"/>
+        </w:rPr>
+        <w:t xml:space="preserve">For a general linear </w:t>
+      </w:r>
+      <w:proofErr w:type="gramStart"/>
+      <w:r>
+        <w:rPr>
+          <w:lang w:bidi="ar-EG"/>
+        </w:rPr>
+        <w:t>ODE ,</w:t>
+      </w:r>
+      <w:proofErr w:type="gramEnd"/>
+      <w:r>
+        <w:rPr>
+          <w:lang w:bidi="ar-EG"/>
+        </w:rPr>
+        <w:t xml:space="preserve"> the stability condition for the Forward Euler method is:</w:t>
+      </w:r>
+    </w:p>
+    <w:p>
+      <w:pPr>
+        <w:rPr>
+          <w:lang w:bidi="ar-EG"/>
+        </w:rPr>
+      </w:pPr>
+      <w:r>
+        <w:rPr>
+          <w:lang w:bidi="ar-EG"/>
+        </w:rPr>
+        <w:lastRenderedPageBreak/>
+        <w:t>For our problem</w:t>
+      </w:r>
+      <w:proofErr w:type="gramStart"/>
+      <w:r>
+        <w:rPr>
+          <w:lang w:bidi="ar-EG"/>
+        </w:rPr>
+        <w:t>, ,</w:t>
+      </w:r>
+      <w:proofErr w:type="gramEnd"/>
+      <w:r>
+        <w:rPr>
+          <w:lang w:bidi="ar-EG"/>
+        </w:rPr>
+        <w:t xml:space="preserve"> so:</w:t>
+      </w:r>
+    </w:p>
+    <w:p>
+      <w:pPr>
+        <w:rPr>
+          <w:lang w:bidi="ar-EG"/>
+        </w:rPr>
+      </w:pPr>
+      <w:r>
+        <w:rPr>
+          <w:lang w:bidi="ar-EG"/>
+        </w:rPr>
+        <w:t xml:space="preserve">Solving </w:t>
+      </w:r>
+      <w:proofErr w:type="gramStart"/>
+      <w:r>
+        <w:rPr>
+          <w:lang w:bidi="ar-EG"/>
+        </w:rPr>
+        <w:t>for :</w:t>
+      </w:r>
+      <w:proofErr w:type="gramEnd"/>
+    </w:p>
+    <w:p>
+      <w:pPr>
+        <w:rPr>
+          <w:lang w:bidi="ar-EG"/>
+        </w:rPr>
+      </w:pPr>
+      <w:r>
+        <w:rPr>
+          <w:lang w:bidi="ar-EG"/>
+        </w:rPr>
+        <w:t xml:space="preserve">Thus, the theoretical stability limit for Forward Euler is </w:t>
+      </w:r>
+      <w:r>
+        <w:rPr>
+          <w:b/>
+          <w:bCs/>
+          <w:lang w:bidi="ar-EG"/>
+        </w:rPr>
+        <w:t>h &lt; 0.04</w:t>
+      </w:r>
+      <w:r>
+        <w:rPr>
+          <w:lang w:bidi="ar-EG"/>
+        </w:rPr>
+        <w:t>, which matches our observations where instability occurs for larger step sizes.</w:t>
+      </w:r>
+    </w:p>
+    <w:p>
+      <w:pPr>
+        <w:rPr>
+          <w:b/>
+          <w:bCs/>
+          <w:color w:val="538135" w:themeColor="accent6" w:themeShade="BF"/>
+          <w:sz w:val="36"/>
+          <w:szCs w:val="36"/>
+          <w:lang w:bidi="ar-EG"/>
+        </w:rPr>
+      </w:pPr>
+      <w:r>
+        <w:rPr>
+          <w:b/>
+          <w:bCs/>
+          <w:color w:val="538135" w:themeColor="accent6" w:themeShade="BF"/>
+          <w:sz w:val="36"/>
+          <w:szCs w:val="36"/>
+          <w:lang w:bidi="ar-EG"/>
+        </w:rPr>
+        <w:t>Conclusion:</w:t>
+      </w:r>
+    </w:p>
+    <w:p>
+      <w:pPr>
+        <w:numPr>
+          <w:ilvl w:val="0"/>
+          <w:numId w:val="18"/>
+        </w:numPr>
+        <w:rPr>
+          <w:lang w:bidi="ar-EG"/>
+        </w:rPr>
+      </w:pPr>
+      <w:r>
+        <w:rPr>
+          <w:lang w:bidi="ar-EG"/>
+        </w:rPr>
+        <w:t xml:space="preserve">The </w:t>
+      </w:r>
+      <w:r>
+        <w:rPr>
+          <w:b/>
+          <w:bCs/>
+          <w:lang w:bidi="ar-EG"/>
+        </w:rPr>
+        <w:t>Forward Euler method</w:t>
+      </w:r>
+      <w:r>
+        <w:rPr>
+          <w:lang w:bidi="ar-EG"/>
+        </w:rPr>
+        <w:t xml:space="preserve"> is unstable for stiff ODEs.</w:t>
+      </w:r>
+    </w:p>
+    <w:p>
+      <w:pPr>
+        <w:numPr>
+          <w:ilvl w:val="0"/>
+          <w:numId w:val="18"/>
+        </w:numPr>
+        <w:rPr>
+          <w:lang w:bidi="ar-EG"/>
+        </w:rPr>
+      </w:pPr>
+      <w:r>
+        <w:rPr>
+          <w:lang w:bidi="ar-EG"/>
+        </w:rPr>
+        <w:t xml:space="preserve">The </w:t>
+      </w:r>
+      <w:r>
+        <w:rPr>
+          <w:b/>
+          <w:bCs/>
+          <w:lang w:bidi="ar-EG"/>
+        </w:rPr>
+        <w:t>Modified Euler method</w:t>
+      </w:r>
+      <w:r>
+        <w:rPr>
+          <w:lang w:bidi="ar-EG"/>
+        </w:rPr>
+        <w:t xml:space="preserve"> improves accuracy but still struggles with stability.</w:t>
+      </w:r>
+    </w:p>
+    <w:p>
+      <w:pPr>
+        <w:numPr>
+          <w:ilvl w:val="0"/>
+          <w:numId w:val="18"/>
+        </w:numPr>
+        <w:rPr>
+          <w:lang w:bidi="ar-EG"/>
+        </w:rPr>
+      </w:pPr>
+      <w:r>
+        <w:rPr>
+          <w:lang w:bidi="ar-EG"/>
+        </w:rPr>
+        <w:t xml:space="preserve">The </w:t>
+      </w:r>
+      <w:r>
+        <w:rPr>
+          <w:b/>
+          <w:bCs/>
+          <w:lang w:bidi="ar-EG"/>
+        </w:rPr>
+        <w:t>Backward Euler method</w:t>
+      </w:r>
+      <w:r>
+        <w:rPr>
+          <w:lang w:bidi="ar-EG"/>
+        </w:rPr>
+        <w:t xml:space="preserve"> provides stable and accurate solutions, making it the best choice for stiff problems.</w:t>
+      </w:r>
+    </w:p>
+    <w:p>
+      <w:pPr>
+        <w:numPr>
+          <w:ilvl w:val="0"/>
+          <w:numId w:val="18"/>
+        </w:numPr>
+        <w:rPr>
+          <w:lang w:bidi="ar-EG"/>
+        </w:rPr>
+      </w:pPr>
+      <w:r>
+        <w:rPr>
+          <w:b/>
+          <w:bCs/>
+          <w:lang w:bidi="ar-EG"/>
+        </w:rPr>
+        <w:t>RK4</w:t>
+      </w:r>
+      <w:r>
+        <w:rPr>
+          <w:lang w:bidi="ar-EG"/>
+        </w:rPr>
+        <w:t xml:space="preserve"> offers excellent accuracy for non-stiff problems.</w:t>
+      </w:r>
+    </w:p>
+    <w:p>
+      <w:pPr>
+        <w:numPr>
+          <w:ilvl w:val="0"/>
+          <w:numId w:val="18"/>
+        </w:numPr>
+        <w:rPr>
+          <w:lang w:bidi="ar-EG"/>
+        </w:rPr>
+      </w:pPr>
+      <w:r>
+        <w:rPr>
+          <w:b/>
+          <w:bCs/>
+          <w:lang w:bidi="ar-EG"/>
+        </w:rPr>
+        <w:t>Adams-Bashforth and Adams-Moulton</w:t>
+      </w:r>
+      <w:r>
+        <w:rPr>
+          <w:lang w:bidi="ar-EG"/>
+        </w:rPr>
+        <w:t xml:space="preserve"> methods improve multi-step numerical solutions, with Adams-Moulton offering better stability.</w:t>
+      </w:r>
+    </w:p>
+    <w:p>
+      <w:pPr>
+        <w:numPr>
+          <w:ilvl w:val="0"/>
+          <w:numId w:val="18"/>
+        </w:numPr>
+        <w:rPr>
+          <w:lang w:bidi="ar-EG"/>
+        </w:rPr>
+      </w:pPr>
+      <w:r>
+        <w:rPr>
+          <w:lang w:bidi="ar-EG"/>
+        </w:rPr>
+        <w:t>The choice of step size significantly affects stability and accuracy.</w:t>
+      </w:r>
+    </w:p>
+    <w:p>
+      <w:pPr>
+        <w:numPr>
+          <w:ilvl w:val="0"/>
+          <w:numId w:val="18"/>
+        </w:numPr>
+        <w:rPr>
           <w:lang w:bidi="ar-EG"/>
         </w:rPr>
       </w:pPr>
@@ -1616,19 +2991,6 @@
           <w:lang w:bidi="ar-EG"/>
         </w:rPr>
         <w:t>Implicit methods are preferable for stiff ODEs despite the increased computational cost.</w:t>
-      </w:r>
-    </w:p>
-    <w:p>
-      <w:pPr>
-        <w:rPr>
-          <w:lang w:bidi="ar-EG"/>
-        </w:rPr>
-      </w:pPr>
-      <w:r>
-        <w:rPr>
-          <w:lang w:bidi="ar-EG"/>
-        </w:rPr>
-        <w:t>This report summarizes the numerical methods applied to solve the given ODE and provides a comprehensive analysis of their behavior, stability, and efficiency.</w:t>
       </w:r>
     </w:p>
     <w:sectPr>
@@ -1644,6 +3006,155 @@
 <file path=word/numbering.xml><?xml version="1.0" encoding="utf-8"?>
 <w:numbering xmlns:wpc="http://schemas.microsoft.com/office/word/2010/wordprocessingCanvas" xmlns:cx="http://schemas.microsoft.com/office/drawing/2014/chartex" xmlns:cx1="http://schemas.microsoft.com/office/drawing/2015/9/8/chartex" xmlns:cx2="http://schemas.microsoft.com/office/drawing/2015/10/21/chartex" xmlns:cx3="http://schemas.microsoft.com/office/drawing/2016/5/9/chartex" xmlns:cx4="http://schemas.microsoft.com/office/drawing/2016/5/10/chartex" xmlns:cx5="http://schemas.microsoft.com/office/drawing/2016/5/11/chartex" xmlns:cx6="http://schemas.microsoft.com/office/drawing/2016/5/12/chartex" xmlns:cx7="http://schemas.microsoft.com/office/drawing/2016/5/13/chartex" xmlns:cx8="http://schemas.microsoft.com/office/drawing/2016/5/14/chartex" xmlns:mc="http://schemas.openxmlformats.org/markup-compatibility/2006" xmlns:aink="http://schemas.microsoft.com/office/drawing/2016/ink" xmlns:am3d="http://schemas.microsoft.com/office/drawing/2017/model3d" xmlns:o="urn:schemas-microsoft-com:office:office" xmlns:oel="http://schemas.microsoft.com/office/2019/extlst" xmlns:r="http://schemas.openxmlformats.org/officeDocument/2006/relationships" xmlns:m="http://schemas.openxmlformats.org/officeDocument/2006/math" xmlns:v="urn:schemas-microsoft-com:vml" xmlns:wp14="http://schemas.microsoft.com/office/word/2010/wordprocessingDrawing" xmlns:wp="http://schemas.openxmlformats.org/drawingml/2006/wordprocessingDrawing" xmlns:w10="urn:schemas-microsoft-com:office:word" xmlns:w="http://schemas.openxmlformats.org/wordprocessingml/2006/main" xmlns:w14="http://schemas.microsoft.com/office/word/2010/wordml" xmlns:w15="http://schemas.microsoft.com/office/word/2012/wordml" xmlns:w16cex="http://schemas.microsoft.com/office/word/2018/wordml/cex" xmlns:w16cid="http://schemas.microsoft.com/office/word/2016/wordml/cid" xmlns:w16="http://schemas.microsoft.com/office/word/2018/wordml" xmlns:w16du="http://schemas.microsoft.com/office/word/2023/wordml/word16du" xmlns:w16sdtdh="http://schemas.microsoft.com/office/word/2020/wordml/sdtdatahash" xmlns:w16sdtfl="http://schemas.microsoft.com/office/word/2024/wordml/sdtformatlock" xmlns:w16se="http://schemas.microsoft.com/office/word/2015/wordml/symex" xmlns:wpg="http://schemas.microsoft.com/office/word/2010/wordprocessingGroup" xmlns:wpi="http://schemas.microsoft.com/office/word/2010/wordprocessingInk" xmlns:wne="http://schemas.microsoft.com/office/word/2006/wordml" xmlns:wps="http://schemas.microsoft.com/office/word/2010/wordprocessingShape" mc:Ignorable="w14 w15 w16se w16cid w16 w16cex w16sdtdh w16sdtfl w16du wp14">
   <w:abstractNum w:abstractNumId="0" w15:restartNumberingAfterBreak="0">
+    <w:nsid w:val="0FC7692C"/>
+    <w:multiLevelType w:val="multilevel"/>
+    <w:tmpl w:val="32AC5A68"/>
+    <w:lvl w:ilvl="0">
+      <w:start w:val="1"/>
+      <w:numFmt w:val="bullet"/>
+      <w:lvlText w:val=""/>
+      <w:lvlJc w:val="left"/>
+      <w:pPr>
+        <w:tabs>
+          <w:tab w:val="num" w:pos="720"/>
+        </w:tabs>
+        <w:ind w:left="720" w:hanging="360"/>
+      </w:pPr>
+      <w:rPr>
+        <w:rFonts w:ascii="Symbol" w:hAnsi="Symbol" w:hint="default"/>
+        <w:sz w:val="20"/>
+      </w:rPr>
+    </w:lvl>
+    <w:lvl w:ilvl="1" w:tentative="1">
+      <w:start w:val="1"/>
+      <w:numFmt w:val="bullet"/>
+      <w:lvlText w:val="o"/>
+      <w:lvlJc w:val="left"/>
+      <w:pPr>
+        <w:tabs>
+          <w:tab w:val="num" w:pos="1440"/>
+        </w:tabs>
+        <w:ind w:left="1440" w:hanging="360"/>
+      </w:pPr>
+      <w:rPr>
+        <w:rFonts w:ascii="Courier New" w:hAnsi="Courier New" w:hint="default"/>
+        <w:sz w:val="20"/>
+      </w:rPr>
+    </w:lvl>
+    <w:lvl w:ilvl="2" w:tentative="1">
+      <w:start w:val="1"/>
+      <w:numFmt w:val="bullet"/>
+      <w:lvlText w:val=""/>
+      <w:lvlJc w:val="left"/>
+      <w:pPr>
+        <w:tabs>
+          <w:tab w:val="num" w:pos="2160"/>
+        </w:tabs>
+        <w:ind w:left="2160" w:hanging="360"/>
+      </w:pPr>
+      <w:rPr>
+        <w:rFonts w:ascii="Wingdings" w:hAnsi="Wingdings" w:hint="default"/>
+        <w:sz w:val="20"/>
+      </w:rPr>
+    </w:lvl>
+    <w:lvl w:ilvl="3" w:tentative="1">
+      <w:start w:val="1"/>
+      <w:numFmt w:val="bullet"/>
+      <w:lvlText w:val=""/>
+      <w:lvlJc w:val="left"/>
+      <w:pPr>
+        <w:tabs>
+          <w:tab w:val="num" w:pos="2880"/>
+        </w:tabs>
+        <w:ind w:left="2880" w:hanging="360"/>
+      </w:pPr>
+      <w:rPr>
+        <w:rFonts w:ascii="Wingdings" w:hAnsi="Wingdings" w:hint="default"/>
+        <w:sz w:val="20"/>
+      </w:rPr>
+    </w:lvl>
+    <w:lvl w:ilvl="4" w:tentative="1">
+      <w:start w:val="1"/>
+      <w:numFmt w:val="bullet"/>
+      <w:lvlText w:val=""/>
+      <w:lvlJc w:val="left"/>
+      <w:pPr>
+        <w:tabs>
+          <w:tab w:val="num" w:pos="3600"/>
+        </w:tabs>
+        <w:ind w:left="3600" w:hanging="360"/>
+      </w:pPr>
+      <w:rPr>
+        <w:rFonts w:ascii="Wingdings" w:hAnsi="Wingdings" w:hint="default"/>
+        <w:sz w:val="20"/>
+      </w:rPr>
+    </w:lvl>
+    <w:lvl w:ilvl="5" w:tentative="1">
+      <w:start w:val="1"/>
+      <w:numFmt w:val="bullet"/>
+      <w:lvlText w:val=""/>
+      <w:lvlJc w:val="left"/>
+      <w:pPr>
+        <w:tabs>
+          <w:tab w:val="num" w:pos="4320"/>
+        </w:tabs>
+        <w:ind w:left="4320" w:hanging="360"/>
+      </w:pPr>
+      <w:rPr>
+        <w:rFonts w:ascii="Wingdings" w:hAnsi="Wingdings" w:hint="default"/>
+        <w:sz w:val="20"/>
+      </w:rPr>
+    </w:lvl>
+    <w:lvl w:ilvl="6" w:tentative="1">
+      <w:start w:val="1"/>
+      <w:numFmt w:val="bullet"/>
+      <w:lvlText w:val=""/>
+      <w:lvlJc w:val="left"/>
+      <w:pPr>
+        <w:tabs>
+          <w:tab w:val="num" w:pos="5040"/>
+        </w:tabs>
+        <w:ind w:left="5040" w:hanging="360"/>
+      </w:pPr>
+      <w:rPr>
+        <w:rFonts w:ascii="Wingdings" w:hAnsi="Wingdings" w:hint="default"/>
+        <w:sz w:val="20"/>
+      </w:rPr>
+    </w:lvl>
+    <w:lvl w:ilvl="7" w:tentative="1">
+      <w:start w:val="1"/>
+      <w:numFmt w:val="bullet"/>
+      <w:lvlText w:val=""/>
+      <w:lvlJc w:val="left"/>
+      <w:pPr>
+        <w:tabs>
+          <w:tab w:val="num" w:pos="5760"/>
+        </w:tabs>
+        <w:ind w:left="5760" w:hanging="360"/>
+      </w:pPr>
+      <w:rPr>
+        <w:rFonts w:ascii="Wingdings" w:hAnsi="Wingdings" w:hint="default"/>
+        <w:sz w:val="20"/>
+      </w:rPr>
+    </w:lvl>
+    <w:lvl w:ilvl="8" w:tentative="1">
+      <w:start w:val="1"/>
+      <w:numFmt w:val="bullet"/>
+      <w:lvlText w:val=""/>
+      <w:lvlJc w:val="left"/>
+      <w:pPr>
+        <w:tabs>
+          <w:tab w:val="num" w:pos="6480"/>
+        </w:tabs>
+        <w:ind w:left="6480" w:hanging="360"/>
+      </w:pPr>
+      <w:rPr>
+        <w:rFonts w:ascii="Wingdings" w:hAnsi="Wingdings" w:hint="default"/>
+        <w:sz w:val="20"/>
+      </w:rPr>
+    </w:lvl>
+  </w:abstractNum>
+  <w:abstractNum w:abstractNumId="1" w15:restartNumberingAfterBreak="0">
     <w:nsid w:val="22BF2F57"/>
     <w:multiLevelType w:val="multilevel"/>
     <w:tmpl w:val="9FF2A3BC"/>
@@ -1792,7 +3303,305 @@
       </w:rPr>
     </w:lvl>
   </w:abstractNum>
-  <w:abstractNum w:abstractNumId="1" w15:restartNumberingAfterBreak="0">
+  <w:abstractNum w:abstractNumId="2" w15:restartNumberingAfterBreak="0">
+    <w:nsid w:val="2D9D25B8"/>
+    <w:multiLevelType w:val="multilevel"/>
+    <w:tmpl w:val="7C0A30F0"/>
+    <w:lvl w:ilvl="0">
+      <w:start w:val="1"/>
+      <w:numFmt w:val="bullet"/>
+      <w:lvlText w:val=""/>
+      <w:lvlJc w:val="left"/>
+      <w:pPr>
+        <w:tabs>
+          <w:tab w:val="num" w:pos="720"/>
+        </w:tabs>
+        <w:ind w:left="720" w:hanging="360"/>
+      </w:pPr>
+      <w:rPr>
+        <w:rFonts w:ascii="Symbol" w:hAnsi="Symbol" w:hint="default"/>
+        <w:sz w:val="20"/>
+      </w:rPr>
+    </w:lvl>
+    <w:lvl w:ilvl="1" w:tentative="1">
+      <w:start w:val="1"/>
+      <w:numFmt w:val="bullet"/>
+      <w:lvlText w:val="o"/>
+      <w:lvlJc w:val="left"/>
+      <w:pPr>
+        <w:tabs>
+          <w:tab w:val="num" w:pos="1440"/>
+        </w:tabs>
+        <w:ind w:left="1440" w:hanging="360"/>
+      </w:pPr>
+      <w:rPr>
+        <w:rFonts w:ascii="Courier New" w:hAnsi="Courier New" w:hint="default"/>
+        <w:sz w:val="20"/>
+      </w:rPr>
+    </w:lvl>
+    <w:lvl w:ilvl="2" w:tentative="1">
+      <w:start w:val="1"/>
+      <w:numFmt w:val="bullet"/>
+      <w:lvlText w:val=""/>
+      <w:lvlJc w:val="left"/>
+      <w:pPr>
+        <w:tabs>
+          <w:tab w:val="num" w:pos="2160"/>
+        </w:tabs>
+        <w:ind w:left="2160" w:hanging="360"/>
+      </w:pPr>
+      <w:rPr>
+        <w:rFonts w:ascii="Wingdings" w:hAnsi="Wingdings" w:hint="default"/>
+        <w:sz w:val="20"/>
+      </w:rPr>
+    </w:lvl>
+    <w:lvl w:ilvl="3" w:tentative="1">
+      <w:start w:val="1"/>
+      <w:numFmt w:val="bullet"/>
+      <w:lvlText w:val=""/>
+      <w:lvlJc w:val="left"/>
+      <w:pPr>
+        <w:tabs>
+          <w:tab w:val="num" w:pos="2880"/>
+        </w:tabs>
+        <w:ind w:left="2880" w:hanging="360"/>
+      </w:pPr>
+      <w:rPr>
+        <w:rFonts w:ascii="Wingdings" w:hAnsi="Wingdings" w:hint="default"/>
+        <w:sz w:val="20"/>
+      </w:rPr>
+    </w:lvl>
+    <w:lvl w:ilvl="4" w:tentative="1">
+      <w:start w:val="1"/>
+      <w:numFmt w:val="bullet"/>
+      <w:lvlText w:val=""/>
+      <w:lvlJc w:val="left"/>
+      <w:pPr>
+        <w:tabs>
+          <w:tab w:val="num" w:pos="3600"/>
+        </w:tabs>
+        <w:ind w:left="3600" w:hanging="360"/>
+      </w:pPr>
+      <w:rPr>
+        <w:rFonts w:ascii="Wingdings" w:hAnsi="Wingdings" w:hint="default"/>
+        <w:sz w:val="20"/>
+      </w:rPr>
+    </w:lvl>
+    <w:lvl w:ilvl="5" w:tentative="1">
+      <w:start w:val="1"/>
+      <w:numFmt w:val="bullet"/>
+      <w:lvlText w:val=""/>
+      <w:lvlJc w:val="left"/>
+      <w:pPr>
+        <w:tabs>
+          <w:tab w:val="num" w:pos="4320"/>
+        </w:tabs>
+        <w:ind w:left="4320" w:hanging="360"/>
+      </w:pPr>
+      <w:rPr>
+        <w:rFonts w:ascii="Wingdings" w:hAnsi="Wingdings" w:hint="default"/>
+        <w:sz w:val="20"/>
+      </w:rPr>
+    </w:lvl>
+    <w:lvl w:ilvl="6" w:tentative="1">
+      <w:start w:val="1"/>
+      <w:numFmt w:val="bullet"/>
+      <w:lvlText w:val=""/>
+      <w:lvlJc w:val="left"/>
+      <w:pPr>
+        <w:tabs>
+          <w:tab w:val="num" w:pos="5040"/>
+        </w:tabs>
+        <w:ind w:left="5040" w:hanging="360"/>
+      </w:pPr>
+      <w:rPr>
+        <w:rFonts w:ascii="Wingdings" w:hAnsi="Wingdings" w:hint="default"/>
+        <w:sz w:val="20"/>
+      </w:rPr>
+    </w:lvl>
+    <w:lvl w:ilvl="7" w:tentative="1">
+      <w:start w:val="1"/>
+      <w:numFmt w:val="bullet"/>
+      <w:lvlText w:val=""/>
+      <w:lvlJc w:val="left"/>
+      <w:pPr>
+        <w:tabs>
+          <w:tab w:val="num" w:pos="5760"/>
+        </w:tabs>
+        <w:ind w:left="5760" w:hanging="360"/>
+      </w:pPr>
+      <w:rPr>
+        <w:rFonts w:ascii="Wingdings" w:hAnsi="Wingdings" w:hint="default"/>
+        <w:sz w:val="20"/>
+      </w:rPr>
+    </w:lvl>
+    <w:lvl w:ilvl="8" w:tentative="1">
+      <w:start w:val="1"/>
+      <w:numFmt w:val="bullet"/>
+      <w:lvlText w:val=""/>
+      <w:lvlJc w:val="left"/>
+      <w:pPr>
+        <w:tabs>
+          <w:tab w:val="num" w:pos="6480"/>
+        </w:tabs>
+        <w:ind w:left="6480" w:hanging="360"/>
+      </w:pPr>
+      <w:rPr>
+        <w:rFonts w:ascii="Wingdings" w:hAnsi="Wingdings" w:hint="default"/>
+        <w:sz w:val="20"/>
+      </w:rPr>
+    </w:lvl>
+  </w:abstractNum>
+  <w:abstractNum w:abstractNumId="3" w15:restartNumberingAfterBreak="0">
+    <w:nsid w:val="31496820"/>
+    <w:multiLevelType w:val="multilevel"/>
+    <w:tmpl w:val="AF8AB87C"/>
+    <w:lvl w:ilvl="0">
+      <w:start w:val="1"/>
+      <w:numFmt w:val="bullet"/>
+      <w:lvlText w:val=""/>
+      <w:lvlJc w:val="left"/>
+      <w:pPr>
+        <w:tabs>
+          <w:tab w:val="num" w:pos="720"/>
+        </w:tabs>
+        <w:ind w:left="720" w:hanging="360"/>
+      </w:pPr>
+      <w:rPr>
+        <w:rFonts w:ascii="Symbol" w:hAnsi="Symbol" w:hint="default"/>
+        <w:sz w:val="20"/>
+      </w:rPr>
+    </w:lvl>
+    <w:lvl w:ilvl="1" w:tentative="1">
+      <w:start w:val="1"/>
+      <w:numFmt w:val="bullet"/>
+      <w:lvlText w:val="o"/>
+      <w:lvlJc w:val="left"/>
+      <w:pPr>
+        <w:tabs>
+          <w:tab w:val="num" w:pos="1440"/>
+        </w:tabs>
+        <w:ind w:left="1440" w:hanging="360"/>
+      </w:pPr>
+      <w:rPr>
+        <w:rFonts w:ascii="Courier New" w:hAnsi="Courier New" w:hint="default"/>
+        <w:sz w:val="20"/>
+      </w:rPr>
+    </w:lvl>
+    <w:lvl w:ilvl="2" w:tentative="1">
+      <w:start w:val="1"/>
+      <w:numFmt w:val="bullet"/>
+      <w:lvlText w:val=""/>
+      <w:lvlJc w:val="left"/>
+      <w:pPr>
+        <w:tabs>
+          <w:tab w:val="num" w:pos="2160"/>
+        </w:tabs>
+        <w:ind w:left="2160" w:hanging="360"/>
+      </w:pPr>
+      <w:rPr>
+        <w:rFonts w:ascii="Wingdings" w:hAnsi="Wingdings" w:hint="default"/>
+        <w:sz w:val="20"/>
+      </w:rPr>
+    </w:lvl>
+    <w:lvl w:ilvl="3" w:tentative="1">
+      <w:start w:val="1"/>
+      <w:numFmt w:val="bullet"/>
+      <w:lvlText w:val=""/>
+      <w:lvlJc w:val="left"/>
+      <w:pPr>
+        <w:tabs>
+          <w:tab w:val="num" w:pos="2880"/>
+        </w:tabs>
+        <w:ind w:left="2880" w:hanging="360"/>
+      </w:pPr>
+      <w:rPr>
+        <w:rFonts w:ascii="Wingdings" w:hAnsi="Wingdings" w:hint="default"/>
+        <w:sz w:val="20"/>
+      </w:rPr>
+    </w:lvl>
+    <w:lvl w:ilvl="4" w:tentative="1">
+      <w:start w:val="1"/>
+      <w:numFmt w:val="bullet"/>
+      <w:lvlText w:val=""/>
+      <w:lvlJc w:val="left"/>
+      <w:pPr>
+        <w:tabs>
+          <w:tab w:val="num" w:pos="3600"/>
+        </w:tabs>
+        <w:ind w:left="3600" w:hanging="360"/>
+      </w:pPr>
+      <w:rPr>
+        <w:rFonts w:ascii="Wingdings" w:hAnsi="Wingdings" w:hint="default"/>
+        <w:sz w:val="20"/>
+      </w:rPr>
+    </w:lvl>
+    <w:lvl w:ilvl="5" w:tentative="1">
+      <w:start w:val="1"/>
+      <w:numFmt w:val="bullet"/>
+      <w:lvlText w:val=""/>
+      <w:lvlJc w:val="left"/>
+      <w:pPr>
+        <w:tabs>
+          <w:tab w:val="num" w:pos="4320"/>
+        </w:tabs>
+        <w:ind w:left="4320" w:hanging="360"/>
+      </w:pPr>
+      <w:rPr>
+        <w:rFonts w:ascii="Wingdings" w:hAnsi="Wingdings" w:hint="default"/>
+        <w:sz w:val="20"/>
+      </w:rPr>
+    </w:lvl>
+    <w:lvl w:ilvl="6" w:tentative="1">
+      <w:start w:val="1"/>
+      <w:numFmt w:val="bullet"/>
+      <w:lvlText w:val=""/>
+      <w:lvlJc w:val="left"/>
+      <w:pPr>
+        <w:tabs>
+          <w:tab w:val="num" w:pos="5040"/>
+        </w:tabs>
+        <w:ind w:left="5040" w:hanging="360"/>
+      </w:pPr>
+      <w:rPr>
+        <w:rFonts w:ascii="Wingdings" w:hAnsi="Wingdings" w:hint="default"/>
+        <w:sz w:val="20"/>
+      </w:rPr>
+    </w:lvl>
+    <w:lvl w:ilvl="7" w:tentative="1">
+      <w:start w:val="1"/>
+      <w:numFmt w:val="bullet"/>
+      <w:lvlText w:val=""/>
+      <w:lvlJc w:val="left"/>
+      <w:pPr>
+        <w:tabs>
+          <w:tab w:val="num" w:pos="5760"/>
+        </w:tabs>
+        <w:ind w:left="5760" w:hanging="360"/>
+      </w:pPr>
+      <w:rPr>
+        <w:rFonts w:ascii="Wingdings" w:hAnsi="Wingdings" w:hint="default"/>
+        <w:sz w:val="20"/>
+      </w:rPr>
+    </w:lvl>
+    <w:lvl w:ilvl="8" w:tentative="1">
+      <w:start w:val="1"/>
+      <w:numFmt w:val="bullet"/>
+      <w:lvlText w:val=""/>
+      <w:lvlJc w:val="left"/>
+      <w:pPr>
+        <w:tabs>
+          <w:tab w:val="num" w:pos="6480"/>
+        </w:tabs>
+        <w:ind w:left="6480" w:hanging="360"/>
+      </w:pPr>
+      <w:rPr>
+        <w:rFonts w:ascii="Wingdings" w:hAnsi="Wingdings" w:hint="default"/>
+        <w:sz w:val="20"/>
+      </w:rPr>
+    </w:lvl>
+  </w:abstractNum>
+  <w:abstractNum w:abstractNumId="4" w15:restartNumberingAfterBreak="0">
     <w:nsid w:val="39CA41A8"/>
     <w:multiLevelType w:val="multilevel"/>
     <w:tmpl w:val="2C6E0700"/>
@@ -1905,7 +3714,156 @@
       </w:pPr>
     </w:lvl>
   </w:abstractNum>
-  <w:abstractNum w:abstractNumId="2" w15:restartNumberingAfterBreak="0">
+  <w:abstractNum w:abstractNumId="5" w15:restartNumberingAfterBreak="0">
+    <w:nsid w:val="3CF41E8B"/>
+    <w:multiLevelType w:val="multilevel"/>
+    <w:tmpl w:val="BE3C77DE"/>
+    <w:lvl w:ilvl="0">
+      <w:start w:val="1"/>
+      <w:numFmt w:val="bullet"/>
+      <w:lvlText w:val=""/>
+      <w:lvlJc w:val="left"/>
+      <w:pPr>
+        <w:tabs>
+          <w:tab w:val="num" w:pos="720"/>
+        </w:tabs>
+        <w:ind w:left="720" w:hanging="360"/>
+      </w:pPr>
+      <w:rPr>
+        <w:rFonts w:ascii="Symbol" w:hAnsi="Symbol" w:hint="default"/>
+        <w:sz w:val="20"/>
+      </w:rPr>
+    </w:lvl>
+    <w:lvl w:ilvl="1" w:tentative="1">
+      <w:start w:val="1"/>
+      <w:numFmt w:val="bullet"/>
+      <w:lvlText w:val="o"/>
+      <w:lvlJc w:val="left"/>
+      <w:pPr>
+        <w:tabs>
+          <w:tab w:val="num" w:pos="1440"/>
+        </w:tabs>
+        <w:ind w:left="1440" w:hanging="360"/>
+      </w:pPr>
+      <w:rPr>
+        <w:rFonts w:ascii="Courier New" w:hAnsi="Courier New" w:hint="default"/>
+        <w:sz w:val="20"/>
+      </w:rPr>
+    </w:lvl>
+    <w:lvl w:ilvl="2" w:tentative="1">
+      <w:start w:val="1"/>
+      <w:numFmt w:val="bullet"/>
+      <w:lvlText w:val=""/>
+      <w:lvlJc w:val="left"/>
+      <w:pPr>
+        <w:tabs>
+          <w:tab w:val="num" w:pos="2160"/>
+        </w:tabs>
+        <w:ind w:left="2160" w:hanging="360"/>
+      </w:pPr>
+      <w:rPr>
+        <w:rFonts w:ascii="Wingdings" w:hAnsi="Wingdings" w:hint="default"/>
+        <w:sz w:val="20"/>
+      </w:rPr>
+    </w:lvl>
+    <w:lvl w:ilvl="3" w:tentative="1">
+      <w:start w:val="1"/>
+      <w:numFmt w:val="bullet"/>
+      <w:lvlText w:val=""/>
+      <w:lvlJc w:val="left"/>
+      <w:pPr>
+        <w:tabs>
+          <w:tab w:val="num" w:pos="2880"/>
+        </w:tabs>
+        <w:ind w:left="2880" w:hanging="360"/>
+      </w:pPr>
+      <w:rPr>
+        <w:rFonts w:ascii="Wingdings" w:hAnsi="Wingdings" w:hint="default"/>
+        <w:sz w:val="20"/>
+      </w:rPr>
+    </w:lvl>
+    <w:lvl w:ilvl="4" w:tentative="1">
+      <w:start w:val="1"/>
+      <w:numFmt w:val="bullet"/>
+      <w:lvlText w:val=""/>
+      <w:lvlJc w:val="left"/>
+      <w:pPr>
+        <w:tabs>
+          <w:tab w:val="num" w:pos="3600"/>
+        </w:tabs>
+        <w:ind w:left="3600" w:hanging="360"/>
+      </w:pPr>
+      <w:rPr>
+        <w:rFonts w:ascii="Wingdings" w:hAnsi="Wingdings" w:hint="default"/>
+        <w:sz w:val="20"/>
+      </w:rPr>
+    </w:lvl>
+    <w:lvl w:ilvl="5" w:tentative="1">
+      <w:start w:val="1"/>
+      <w:numFmt w:val="bullet"/>
+      <w:lvlText w:val=""/>
+      <w:lvlJc w:val="left"/>
+      <w:pPr>
+        <w:tabs>
+          <w:tab w:val="num" w:pos="4320"/>
+        </w:tabs>
+        <w:ind w:left="4320" w:hanging="360"/>
+      </w:pPr>
+      <w:rPr>
+        <w:rFonts w:ascii="Wingdings" w:hAnsi="Wingdings" w:hint="default"/>
+        <w:sz w:val="20"/>
+      </w:rPr>
+    </w:lvl>
+    <w:lvl w:ilvl="6" w:tentative="1">
+      <w:start w:val="1"/>
+      <w:numFmt w:val="bullet"/>
+      <w:lvlText w:val=""/>
+      <w:lvlJc w:val="left"/>
+      <w:pPr>
+        <w:tabs>
+          <w:tab w:val="num" w:pos="5040"/>
+        </w:tabs>
+        <w:ind w:left="5040" w:hanging="360"/>
+      </w:pPr>
+      <w:rPr>
+        <w:rFonts w:ascii="Wingdings" w:hAnsi="Wingdings" w:hint="default"/>
+        <w:sz w:val="20"/>
+      </w:rPr>
+    </w:lvl>
+    <w:lvl w:ilvl="7" w:tentative="1">
+      <w:start w:val="1"/>
+      <w:numFmt w:val="bullet"/>
+      <w:lvlText w:val=""/>
+      <w:lvlJc w:val="left"/>
+      <w:pPr>
+        <w:tabs>
+          <w:tab w:val="num" w:pos="5760"/>
+        </w:tabs>
+        <w:ind w:left="5760" w:hanging="360"/>
+      </w:pPr>
+      <w:rPr>
+        <w:rFonts w:ascii="Wingdings" w:hAnsi="Wingdings" w:hint="default"/>
+        <w:sz w:val="20"/>
+      </w:rPr>
+    </w:lvl>
+    <w:lvl w:ilvl="8" w:tentative="1">
+      <w:start w:val="1"/>
+      <w:numFmt w:val="bullet"/>
+      <w:lvlText w:val=""/>
+      <w:lvlJc w:val="left"/>
+      <w:pPr>
+        <w:tabs>
+          <w:tab w:val="num" w:pos="6480"/>
+        </w:tabs>
+        <w:ind w:left="6480" w:hanging="360"/>
+      </w:pPr>
+      <w:rPr>
+        <w:rFonts w:ascii="Wingdings" w:hAnsi="Wingdings" w:hint="default"/>
+        <w:sz w:val="20"/>
+      </w:rPr>
+    </w:lvl>
+  </w:abstractNum>
+  <w:abstractNum w:abstractNumId="6" w15:restartNumberingAfterBreak="0">
     <w:nsid w:val="405A02D7"/>
     <w:multiLevelType w:val="multilevel"/>
     <w:tmpl w:val="1C1E1BD4"/>
@@ -2054,7 +4012,7 @@
       </w:rPr>
     </w:lvl>
   </w:abstractNum>
-  <w:abstractNum w:abstractNumId="3" w15:restartNumberingAfterBreak="0">
+  <w:abstractNum w:abstractNumId="7" w15:restartNumberingAfterBreak="0">
     <w:nsid w:val="40A543B6"/>
     <w:multiLevelType w:val="multilevel"/>
     <w:tmpl w:val="E082890A"/>
@@ -2203,7 +4161,7 @@
       </w:rPr>
     </w:lvl>
   </w:abstractNum>
-  <w:abstractNum w:abstractNumId="4" w15:restartNumberingAfterBreak="0">
+  <w:abstractNum w:abstractNumId="8" w15:restartNumberingAfterBreak="0">
     <w:nsid w:val="545A3FB9"/>
     <w:multiLevelType w:val="multilevel"/>
     <w:tmpl w:val="DAFC8266"/>
@@ -2352,7 +4310,120 @@
       </w:rPr>
     </w:lvl>
   </w:abstractNum>
-  <w:abstractNum w:abstractNumId="5" w15:restartNumberingAfterBreak="0">
+  <w:abstractNum w:abstractNumId="9" w15:restartNumberingAfterBreak="0">
+    <w:nsid w:val="5B1172A1"/>
+    <w:multiLevelType w:val="multilevel"/>
+    <w:tmpl w:val="2C6E0700"/>
+    <w:lvl w:ilvl="0">
+      <w:start w:val="1"/>
+      <w:numFmt w:val="decimal"/>
+      <w:lvlText w:val="%1."/>
+      <w:lvlJc w:val="left"/>
+      <w:pPr>
+        <w:tabs>
+          <w:tab w:val="num" w:pos="720"/>
+        </w:tabs>
+        <w:ind w:left="720" w:hanging="360"/>
+      </w:pPr>
+    </w:lvl>
+    <w:lvl w:ilvl="1" w:tentative="1">
+      <w:start w:val="1"/>
+      <w:numFmt w:val="decimal"/>
+      <w:lvlText w:val="%2."/>
+      <w:lvlJc w:val="left"/>
+      <w:pPr>
+        <w:tabs>
+          <w:tab w:val="num" w:pos="1440"/>
+        </w:tabs>
+        <w:ind w:left="1440" w:hanging="360"/>
+      </w:pPr>
+    </w:lvl>
+    <w:lvl w:ilvl="2" w:tentative="1">
+      <w:start w:val="1"/>
+      <w:numFmt w:val="decimal"/>
+      <w:lvlText w:val="%3."/>
+      <w:lvlJc w:val="left"/>
+      <w:pPr>
+        <w:tabs>
+          <w:tab w:val="num" w:pos="2160"/>
+        </w:tabs>
+        <w:ind w:left="2160" w:hanging="360"/>
+      </w:pPr>
+    </w:lvl>
+    <w:lvl w:ilvl="3" w:tentative="1">
+      <w:start w:val="1"/>
+      <w:numFmt w:val="decimal"/>
+      <w:lvlText w:val="%4."/>
+      <w:lvlJc w:val="left"/>
+      <w:pPr>
+        <w:tabs>
+          <w:tab w:val="num" w:pos="2880"/>
+        </w:tabs>
+        <w:ind w:left="2880" w:hanging="360"/>
+      </w:pPr>
+    </w:lvl>
+    <w:lvl w:ilvl="4" w:tentative="1">
+      <w:start w:val="1"/>
+      <w:numFmt w:val="decimal"/>
+      <w:lvlText w:val="%5."/>
+      <w:lvlJc w:val="left"/>
+      <w:pPr>
+        <w:tabs>
+          <w:tab w:val="num" w:pos="3600"/>
+        </w:tabs>
+        <w:ind w:left="3600" w:hanging="360"/>
+      </w:pPr>
+    </w:lvl>
+    <w:lvl w:ilvl="5" w:tentative="1">
+      <w:start w:val="1"/>
+      <w:numFmt w:val="decimal"/>
+      <w:lvlText w:val="%6."/>
+      <w:lvlJc w:val="left"/>
+      <w:pPr>
+        <w:tabs>
+          <w:tab w:val="num" w:pos="4320"/>
+        </w:tabs>
+        <w:ind w:left="4320" w:hanging="360"/>
+      </w:pPr>
+    </w:lvl>
+    <w:lvl w:ilvl="6" w:tentative="1">
+      <w:start w:val="1"/>
+      <w:numFmt w:val="decimal"/>
+      <w:lvlText w:val="%7."/>
+      <w:lvlJc w:val="left"/>
+      <w:pPr>
+        <w:tabs>
+          <w:tab w:val="num" w:pos="5040"/>
+        </w:tabs>
+        <w:ind w:left="5040" w:hanging="360"/>
+      </w:pPr>
+    </w:lvl>
+    <w:lvl w:ilvl="7" w:tentative="1">
+      <w:start w:val="1"/>
+      <w:numFmt w:val="decimal"/>
+      <w:lvlText w:val="%8."/>
+      <w:lvlJc w:val="left"/>
+      <w:pPr>
+        <w:tabs>
+          <w:tab w:val="num" w:pos="5760"/>
+        </w:tabs>
+        <w:ind w:left="5760" w:hanging="360"/>
+      </w:pPr>
+    </w:lvl>
+    <w:lvl w:ilvl="8" w:tentative="1">
+      <w:start w:val="1"/>
+      <w:numFmt w:val="decimal"/>
+      <w:lvlText w:val="%9."/>
+      <w:lvlJc w:val="left"/>
+      <w:pPr>
+        <w:tabs>
+          <w:tab w:val="num" w:pos="6480"/>
+        </w:tabs>
+        <w:ind w:left="6480" w:hanging="360"/>
+      </w:pPr>
+    </w:lvl>
+  </w:abstractNum>
+  <w:abstractNum w:abstractNumId="10" w15:restartNumberingAfterBreak="0">
     <w:nsid w:val="5BB62DD0"/>
     <w:multiLevelType w:val="multilevel"/>
     <w:tmpl w:val="8C82CC04"/>
@@ -2501,7 +4572,156 @@
       </w:rPr>
     </w:lvl>
   </w:abstractNum>
-  <w:abstractNum w:abstractNumId="6" w15:restartNumberingAfterBreak="0">
+  <w:abstractNum w:abstractNumId="11" w15:restartNumberingAfterBreak="0">
+    <w:nsid w:val="5D030F5B"/>
+    <w:multiLevelType w:val="multilevel"/>
+    <w:tmpl w:val="741CE564"/>
+    <w:lvl w:ilvl="0">
+      <w:start w:val="1"/>
+      <w:numFmt w:val="bullet"/>
+      <w:lvlText w:val=""/>
+      <w:lvlJc w:val="left"/>
+      <w:pPr>
+        <w:tabs>
+          <w:tab w:val="num" w:pos="720"/>
+        </w:tabs>
+        <w:ind w:left="720" w:hanging="360"/>
+      </w:pPr>
+      <w:rPr>
+        <w:rFonts w:ascii="Symbol" w:hAnsi="Symbol" w:hint="default"/>
+        <w:sz w:val="20"/>
+      </w:rPr>
+    </w:lvl>
+    <w:lvl w:ilvl="1" w:tentative="1">
+      <w:start w:val="1"/>
+      <w:numFmt w:val="bullet"/>
+      <w:lvlText w:val="o"/>
+      <w:lvlJc w:val="left"/>
+      <w:pPr>
+        <w:tabs>
+          <w:tab w:val="num" w:pos="1440"/>
+        </w:tabs>
+        <w:ind w:left="1440" w:hanging="360"/>
+      </w:pPr>
+      <w:rPr>
+        <w:rFonts w:ascii="Courier New" w:hAnsi="Courier New" w:hint="default"/>
+        <w:sz w:val="20"/>
+      </w:rPr>
+    </w:lvl>
+    <w:lvl w:ilvl="2" w:tentative="1">
+      <w:start w:val="1"/>
+      <w:numFmt w:val="bullet"/>
+      <w:lvlText w:val=""/>
+      <w:lvlJc w:val="left"/>
+      <w:pPr>
+        <w:tabs>
+          <w:tab w:val="num" w:pos="2160"/>
+        </w:tabs>
+        <w:ind w:left="2160" w:hanging="360"/>
+      </w:pPr>
+      <w:rPr>
+        <w:rFonts w:ascii="Wingdings" w:hAnsi="Wingdings" w:hint="default"/>
+        <w:sz w:val="20"/>
+      </w:rPr>
+    </w:lvl>
+    <w:lvl w:ilvl="3" w:tentative="1">
+      <w:start w:val="1"/>
+      <w:numFmt w:val="bullet"/>
+      <w:lvlText w:val=""/>
+      <w:lvlJc w:val="left"/>
+      <w:pPr>
+        <w:tabs>
+          <w:tab w:val="num" w:pos="2880"/>
+        </w:tabs>
+        <w:ind w:left="2880" w:hanging="360"/>
+      </w:pPr>
+      <w:rPr>
+        <w:rFonts w:ascii="Wingdings" w:hAnsi="Wingdings" w:hint="default"/>
+        <w:sz w:val="20"/>
+      </w:rPr>
+    </w:lvl>
+    <w:lvl w:ilvl="4" w:tentative="1">
+      <w:start w:val="1"/>
+      <w:numFmt w:val="bullet"/>
+      <w:lvlText w:val=""/>
+      <w:lvlJc w:val="left"/>
+      <w:pPr>
+        <w:tabs>
+          <w:tab w:val="num" w:pos="3600"/>
+        </w:tabs>
+        <w:ind w:left="3600" w:hanging="360"/>
+      </w:pPr>
+      <w:rPr>
+        <w:rFonts w:ascii="Wingdings" w:hAnsi="Wingdings" w:hint="default"/>
+        <w:sz w:val="20"/>
+      </w:rPr>
+    </w:lvl>
+    <w:lvl w:ilvl="5" w:tentative="1">
+      <w:start w:val="1"/>
+      <w:numFmt w:val="bullet"/>
+      <w:lvlText w:val=""/>
+      <w:lvlJc w:val="left"/>
+      <w:pPr>
+        <w:tabs>
+          <w:tab w:val="num" w:pos="4320"/>
+        </w:tabs>
+        <w:ind w:left="4320" w:hanging="360"/>
+      </w:pPr>
+      <w:rPr>
+        <w:rFonts w:ascii="Wingdings" w:hAnsi="Wingdings" w:hint="default"/>
+        <w:sz w:val="20"/>
+      </w:rPr>
+    </w:lvl>
+    <w:lvl w:ilvl="6" w:tentative="1">
+      <w:start w:val="1"/>
+      <w:numFmt w:val="bullet"/>
+      <w:lvlText w:val=""/>
+      <w:lvlJc w:val="left"/>
+      <w:pPr>
+        <w:tabs>
+          <w:tab w:val="num" w:pos="5040"/>
+        </w:tabs>
+        <w:ind w:left="5040" w:hanging="360"/>
+      </w:pPr>
+      <w:rPr>
+        <w:rFonts w:ascii="Wingdings" w:hAnsi="Wingdings" w:hint="default"/>
+        <w:sz w:val="20"/>
+      </w:rPr>
+    </w:lvl>
+    <w:lvl w:ilvl="7" w:tentative="1">
+      <w:start w:val="1"/>
+      <w:numFmt w:val="bullet"/>
+      <w:lvlText w:val=""/>
+      <w:lvlJc w:val="left"/>
+      <w:pPr>
+        <w:tabs>
+          <w:tab w:val="num" w:pos="5760"/>
+        </w:tabs>
+        <w:ind w:left="5760" w:hanging="360"/>
+      </w:pPr>
+      <w:rPr>
+        <w:rFonts w:ascii="Wingdings" w:hAnsi="Wingdings" w:hint="default"/>
+        <w:sz w:val="20"/>
+      </w:rPr>
+    </w:lvl>
+    <w:lvl w:ilvl="8" w:tentative="1">
+      <w:start w:val="1"/>
+      <w:numFmt w:val="bullet"/>
+      <w:lvlText w:val=""/>
+      <w:lvlJc w:val="left"/>
+      <w:pPr>
+        <w:tabs>
+          <w:tab w:val="num" w:pos="6480"/>
+        </w:tabs>
+        <w:ind w:left="6480" w:hanging="360"/>
+      </w:pPr>
+      <w:rPr>
+        <w:rFonts w:ascii="Wingdings" w:hAnsi="Wingdings" w:hint="default"/>
+        <w:sz w:val="20"/>
+      </w:rPr>
+    </w:lvl>
+  </w:abstractNum>
+  <w:abstractNum w:abstractNumId="12" w15:restartNumberingAfterBreak="0">
     <w:nsid w:val="5F755848"/>
     <w:multiLevelType w:val="multilevel"/>
     <w:tmpl w:val="1E04C258"/>
@@ -2650,7 +4870,305 @@
       </w:rPr>
     </w:lvl>
   </w:abstractNum>
-  <w:abstractNum w:abstractNumId="7" w15:restartNumberingAfterBreak="0">
+  <w:abstractNum w:abstractNumId="13" w15:restartNumberingAfterBreak="0">
+    <w:nsid w:val="5F9E0918"/>
+    <w:multiLevelType w:val="multilevel"/>
+    <w:tmpl w:val="16BCA124"/>
+    <w:lvl w:ilvl="0">
+      <w:start w:val="1"/>
+      <w:numFmt w:val="bullet"/>
+      <w:lvlText w:val=""/>
+      <w:lvlJc w:val="left"/>
+      <w:pPr>
+        <w:tabs>
+          <w:tab w:val="num" w:pos="720"/>
+        </w:tabs>
+        <w:ind w:left="720" w:hanging="360"/>
+      </w:pPr>
+      <w:rPr>
+        <w:rFonts w:ascii="Symbol" w:hAnsi="Symbol" w:hint="default"/>
+        <w:sz w:val="20"/>
+      </w:rPr>
+    </w:lvl>
+    <w:lvl w:ilvl="1" w:tentative="1">
+      <w:start w:val="1"/>
+      <w:numFmt w:val="bullet"/>
+      <w:lvlText w:val="o"/>
+      <w:lvlJc w:val="left"/>
+      <w:pPr>
+        <w:tabs>
+          <w:tab w:val="num" w:pos="1440"/>
+        </w:tabs>
+        <w:ind w:left="1440" w:hanging="360"/>
+      </w:pPr>
+      <w:rPr>
+        <w:rFonts w:ascii="Courier New" w:hAnsi="Courier New" w:hint="default"/>
+        <w:sz w:val="20"/>
+      </w:rPr>
+    </w:lvl>
+    <w:lvl w:ilvl="2" w:tentative="1">
+      <w:start w:val="1"/>
+      <w:numFmt w:val="bullet"/>
+      <w:lvlText w:val=""/>
+      <w:lvlJc w:val="left"/>
+      <w:pPr>
+        <w:tabs>
+          <w:tab w:val="num" w:pos="2160"/>
+        </w:tabs>
+        <w:ind w:left="2160" w:hanging="360"/>
+      </w:pPr>
+      <w:rPr>
+        <w:rFonts w:ascii="Wingdings" w:hAnsi="Wingdings" w:hint="default"/>
+        <w:sz w:val="20"/>
+      </w:rPr>
+    </w:lvl>
+    <w:lvl w:ilvl="3" w:tentative="1">
+      <w:start w:val="1"/>
+      <w:numFmt w:val="bullet"/>
+      <w:lvlText w:val=""/>
+      <w:lvlJc w:val="left"/>
+      <w:pPr>
+        <w:tabs>
+          <w:tab w:val="num" w:pos="2880"/>
+        </w:tabs>
+        <w:ind w:left="2880" w:hanging="360"/>
+      </w:pPr>
+      <w:rPr>
+        <w:rFonts w:ascii="Wingdings" w:hAnsi="Wingdings" w:hint="default"/>
+        <w:sz w:val="20"/>
+      </w:rPr>
+    </w:lvl>
+    <w:lvl w:ilvl="4" w:tentative="1">
+      <w:start w:val="1"/>
+      <w:numFmt w:val="bullet"/>
+      <w:lvlText w:val=""/>
+      <w:lvlJc w:val="left"/>
+      <w:pPr>
+        <w:tabs>
+          <w:tab w:val="num" w:pos="3600"/>
+        </w:tabs>
+        <w:ind w:left="3600" w:hanging="360"/>
+      </w:pPr>
+      <w:rPr>
+        <w:rFonts w:ascii="Wingdings" w:hAnsi="Wingdings" w:hint="default"/>
+        <w:sz w:val="20"/>
+      </w:rPr>
+    </w:lvl>
+    <w:lvl w:ilvl="5" w:tentative="1">
+      <w:start w:val="1"/>
+      <w:numFmt w:val="bullet"/>
+      <w:lvlText w:val=""/>
+      <w:lvlJc w:val="left"/>
+      <w:pPr>
+        <w:tabs>
+          <w:tab w:val="num" w:pos="4320"/>
+        </w:tabs>
+        <w:ind w:left="4320" w:hanging="360"/>
+      </w:pPr>
+      <w:rPr>
+        <w:rFonts w:ascii="Wingdings" w:hAnsi="Wingdings" w:hint="default"/>
+        <w:sz w:val="20"/>
+      </w:rPr>
+    </w:lvl>
+    <w:lvl w:ilvl="6" w:tentative="1">
+      <w:start w:val="1"/>
+      <w:numFmt w:val="bullet"/>
+      <w:lvlText w:val=""/>
+      <w:lvlJc w:val="left"/>
+      <w:pPr>
+        <w:tabs>
+          <w:tab w:val="num" w:pos="5040"/>
+        </w:tabs>
+        <w:ind w:left="5040" w:hanging="360"/>
+      </w:pPr>
+      <w:rPr>
+        <w:rFonts w:ascii="Wingdings" w:hAnsi="Wingdings" w:hint="default"/>
+        <w:sz w:val="20"/>
+      </w:rPr>
+    </w:lvl>
+    <w:lvl w:ilvl="7" w:tentative="1">
+      <w:start w:val="1"/>
+      <w:numFmt w:val="bullet"/>
+      <w:lvlText w:val=""/>
+      <w:lvlJc w:val="left"/>
+      <w:pPr>
+        <w:tabs>
+          <w:tab w:val="num" w:pos="5760"/>
+        </w:tabs>
+        <w:ind w:left="5760" w:hanging="360"/>
+      </w:pPr>
+      <w:rPr>
+        <w:rFonts w:ascii="Wingdings" w:hAnsi="Wingdings" w:hint="default"/>
+        <w:sz w:val="20"/>
+      </w:rPr>
+    </w:lvl>
+    <w:lvl w:ilvl="8" w:tentative="1">
+      <w:start w:val="1"/>
+      <w:numFmt w:val="bullet"/>
+      <w:lvlText w:val=""/>
+      <w:lvlJc w:val="left"/>
+      <w:pPr>
+        <w:tabs>
+          <w:tab w:val="num" w:pos="6480"/>
+        </w:tabs>
+        <w:ind w:left="6480" w:hanging="360"/>
+      </w:pPr>
+      <w:rPr>
+        <w:rFonts w:ascii="Wingdings" w:hAnsi="Wingdings" w:hint="default"/>
+        <w:sz w:val="20"/>
+      </w:rPr>
+    </w:lvl>
+  </w:abstractNum>
+  <w:abstractNum w:abstractNumId="14" w15:restartNumberingAfterBreak="0">
+    <w:nsid w:val="6062685F"/>
+    <w:multiLevelType w:val="multilevel"/>
+    <w:tmpl w:val="8638A1A0"/>
+    <w:lvl w:ilvl="0">
+      <w:start w:val="1"/>
+      <w:numFmt w:val="bullet"/>
+      <w:lvlText w:val=""/>
+      <w:lvlJc w:val="left"/>
+      <w:pPr>
+        <w:tabs>
+          <w:tab w:val="num" w:pos="720"/>
+        </w:tabs>
+        <w:ind w:left="720" w:hanging="360"/>
+      </w:pPr>
+      <w:rPr>
+        <w:rFonts w:ascii="Symbol" w:hAnsi="Symbol" w:hint="default"/>
+        <w:sz w:val="20"/>
+      </w:rPr>
+    </w:lvl>
+    <w:lvl w:ilvl="1" w:tentative="1">
+      <w:start w:val="1"/>
+      <w:numFmt w:val="bullet"/>
+      <w:lvlText w:val="o"/>
+      <w:lvlJc w:val="left"/>
+      <w:pPr>
+        <w:tabs>
+          <w:tab w:val="num" w:pos="1440"/>
+        </w:tabs>
+        <w:ind w:left="1440" w:hanging="360"/>
+      </w:pPr>
+      <w:rPr>
+        <w:rFonts w:ascii="Courier New" w:hAnsi="Courier New" w:hint="default"/>
+        <w:sz w:val="20"/>
+      </w:rPr>
+    </w:lvl>
+    <w:lvl w:ilvl="2" w:tentative="1">
+      <w:start w:val="1"/>
+      <w:numFmt w:val="bullet"/>
+      <w:lvlText w:val=""/>
+      <w:lvlJc w:val="left"/>
+      <w:pPr>
+        <w:tabs>
+          <w:tab w:val="num" w:pos="2160"/>
+        </w:tabs>
+        <w:ind w:left="2160" w:hanging="360"/>
+      </w:pPr>
+      <w:rPr>
+        <w:rFonts w:ascii="Wingdings" w:hAnsi="Wingdings" w:hint="default"/>
+        <w:sz w:val="20"/>
+      </w:rPr>
+    </w:lvl>
+    <w:lvl w:ilvl="3" w:tentative="1">
+      <w:start w:val="1"/>
+      <w:numFmt w:val="bullet"/>
+      <w:lvlText w:val=""/>
+      <w:lvlJc w:val="left"/>
+      <w:pPr>
+        <w:tabs>
+          <w:tab w:val="num" w:pos="2880"/>
+        </w:tabs>
+        <w:ind w:left="2880" w:hanging="360"/>
+      </w:pPr>
+      <w:rPr>
+        <w:rFonts w:ascii="Wingdings" w:hAnsi="Wingdings" w:hint="default"/>
+        <w:sz w:val="20"/>
+      </w:rPr>
+    </w:lvl>
+    <w:lvl w:ilvl="4" w:tentative="1">
+      <w:start w:val="1"/>
+      <w:numFmt w:val="bullet"/>
+      <w:lvlText w:val=""/>
+      <w:lvlJc w:val="left"/>
+      <w:pPr>
+        <w:tabs>
+          <w:tab w:val="num" w:pos="3600"/>
+        </w:tabs>
+        <w:ind w:left="3600" w:hanging="360"/>
+      </w:pPr>
+      <w:rPr>
+        <w:rFonts w:ascii="Wingdings" w:hAnsi="Wingdings" w:hint="default"/>
+        <w:sz w:val="20"/>
+      </w:rPr>
+    </w:lvl>
+    <w:lvl w:ilvl="5" w:tentative="1">
+      <w:start w:val="1"/>
+      <w:numFmt w:val="bullet"/>
+      <w:lvlText w:val=""/>
+      <w:lvlJc w:val="left"/>
+      <w:pPr>
+        <w:tabs>
+          <w:tab w:val="num" w:pos="4320"/>
+        </w:tabs>
+        <w:ind w:left="4320" w:hanging="360"/>
+      </w:pPr>
+      <w:rPr>
+        <w:rFonts w:ascii="Wingdings" w:hAnsi="Wingdings" w:hint="default"/>
+        <w:sz w:val="20"/>
+      </w:rPr>
+    </w:lvl>
+    <w:lvl w:ilvl="6" w:tentative="1">
+      <w:start w:val="1"/>
+      <w:numFmt w:val="bullet"/>
+      <w:lvlText w:val=""/>
+      <w:lvlJc w:val="left"/>
+      <w:pPr>
+        <w:tabs>
+          <w:tab w:val="num" w:pos="5040"/>
+        </w:tabs>
+        <w:ind w:left="5040" w:hanging="360"/>
+      </w:pPr>
+      <w:rPr>
+        <w:rFonts w:ascii="Wingdings" w:hAnsi="Wingdings" w:hint="default"/>
+        <w:sz w:val="20"/>
+      </w:rPr>
+    </w:lvl>
+    <w:lvl w:ilvl="7" w:tentative="1">
+      <w:start w:val="1"/>
+      <w:numFmt w:val="bullet"/>
+      <w:lvlText w:val=""/>
+      <w:lvlJc w:val="left"/>
+      <w:pPr>
+        <w:tabs>
+          <w:tab w:val="num" w:pos="5760"/>
+        </w:tabs>
+        <w:ind w:left="5760" w:hanging="360"/>
+      </w:pPr>
+      <w:rPr>
+        <w:rFonts w:ascii="Wingdings" w:hAnsi="Wingdings" w:hint="default"/>
+        <w:sz w:val="20"/>
+      </w:rPr>
+    </w:lvl>
+    <w:lvl w:ilvl="8" w:tentative="1">
+      <w:start w:val="1"/>
+      <w:numFmt w:val="bullet"/>
+      <w:lvlText w:val=""/>
+      <w:lvlJc w:val="left"/>
+      <w:pPr>
+        <w:tabs>
+          <w:tab w:val="num" w:pos="6480"/>
+        </w:tabs>
+        <w:ind w:left="6480" w:hanging="360"/>
+      </w:pPr>
+      <w:rPr>
+        <w:rFonts w:ascii="Wingdings" w:hAnsi="Wingdings" w:hint="default"/>
+        <w:sz w:val="20"/>
+      </w:rPr>
+    </w:lvl>
+  </w:abstractNum>
+  <w:abstractNum w:abstractNumId="15" w15:restartNumberingAfterBreak="0">
     <w:nsid w:val="674B069D"/>
     <w:multiLevelType w:val="multilevel"/>
     <w:tmpl w:val="A60C8C2C"/>
@@ -2799,7 +5317,156 @@
       </w:rPr>
     </w:lvl>
   </w:abstractNum>
-  <w:abstractNum w:abstractNumId="8" w15:restartNumberingAfterBreak="0">
+  <w:abstractNum w:abstractNumId="16" w15:restartNumberingAfterBreak="0">
+    <w:nsid w:val="6BBD7C7E"/>
+    <w:multiLevelType w:val="multilevel"/>
+    <w:tmpl w:val="A2A64E80"/>
+    <w:lvl w:ilvl="0">
+      <w:start w:val="1"/>
+      <w:numFmt w:val="bullet"/>
+      <w:lvlText w:val=""/>
+      <w:lvlJc w:val="left"/>
+      <w:pPr>
+        <w:tabs>
+          <w:tab w:val="num" w:pos="720"/>
+        </w:tabs>
+        <w:ind w:left="720" w:hanging="360"/>
+      </w:pPr>
+      <w:rPr>
+        <w:rFonts w:ascii="Symbol" w:hAnsi="Symbol" w:hint="default"/>
+        <w:sz w:val="20"/>
+      </w:rPr>
+    </w:lvl>
+    <w:lvl w:ilvl="1" w:tentative="1">
+      <w:start w:val="1"/>
+      <w:numFmt w:val="bullet"/>
+      <w:lvlText w:val="o"/>
+      <w:lvlJc w:val="left"/>
+      <w:pPr>
+        <w:tabs>
+          <w:tab w:val="num" w:pos="1440"/>
+        </w:tabs>
+        <w:ind w:left="1440" w:hanging="360"/>
+      </w:pPr>
+      <w:rPr>
+        <w:rFonts w:ascii="Courier New" w:hAnsi="Courier New" w:hint="default"/>
+        <w:sz w:val="20"/>
+      </w:rPr>
+    </w:lvl>
+    <w:lvl w:ilvl="2" w:tentative="1">
+      <w:start w:val="1"/>
+      <w:numFmt w:val="bullet"/>
+      <w:lvlText w:val=""/>
+      <w:lvlJc w:val="left"/>
+      <w:pPr>
+        <w:tabs>
+          <w:tab w:val="num" w:pos="2160"/>
+        </w:tabs>
+        <w:ind w:left="2160" w:hanging="360"/>
+      </w:pPr>
+      <w:rPr>
+        <w:rFonts w:ascii="Wingdings" w:hAnsi="Wingdings" w:hint="default"/>
+        <w:sz w:val="20"/>
+      </w:rPr>
+    </w:lvl>
+    <w:lvl w:ilvl="3" w:tentative="1">
+      <w:start w:val="1"/>
+      <w:numFmt w:val="bullet"/>
+      <w:lvlText w:val=""/>
+      <w:lvlJc w:val="left"/>
+      <w:pPr>
+        <w:tabs>
+          <w:tab w:val="num" w:pos="2880"/>
+        </w:tabs>
+        <w:ind w:left="2880" w:hanging="360"/>
+      </w:pPr>
+      <w:rPr>
+        <w:rFonts w:ascii="Wingdings" w:hAnsi="Wingdings" w:hint="default"/>
+        <w:sz w:val="20"/>
+      </w:rPr>
+    </w:lvl>
+    <w:lvl w:ilvl="4" w:tentative="1">
+      <w:start w:val="1"/>
+      <w:numFmt w:val="bullet"/>
+      <w:lvlText w:val=""/>
+      <w:lvlJc w:val="left"/>
+      <w:pPr>
+        <w:tabs>
+          <w:tab w:val="num" w:pos="3600"/>
+        </w:tabs>
+        <w:ind w:left="3600" w:hanging="360"/>
+      </w:pPr>
+      <w:rPr>
+        <w:rFonts w:ascii="Wingdings" w:hAnsi="Wingdings" w:hint="default"/>
+        <w:sz w:val="20"/>
+      </w:rPr>
+    </w:lvl>
+    <w:lvl w:ilvl="5" w:tentative="1">
+      <w:start w:val="1"/>
+      <w:numFmt w:val="bullet"/>
+      <w:lvlText w:val=""/>
+      <w:lvlJc w:val="left"/>
+      <w:pPr>
+        <w:tabs>
+          <w:tab w:val="num" w:pos="4320"/>
+        </w:tabs>
+        <w:ind w:left="4320" w:hanging="360"/>
+      </w:pPr>
+      <w:rPr>
+        <w:rFonts w:ascii="Wingdings" w:hAnsi="Wingdings" w:hint="default"/>
+        <w:sz w:val="20"/>
+      </w:rPr>
+    </w:lvl>
+    <w:lvl w:ilvl="6" w:tentative="1">
+      <w:start w:val="1"/>
+      <w:numFmt w:val="bullet"/>
+      <w:lvlText w:val=""/>
+      <w:lvlJc w:val="left"/>
+      <w:pPr>
+        <w:tabs>
+          <w:tab w:val="num" w:pos="5040"/>
+        </w:tabs>
+        <w:ind w:left="5040" w:hanging="360"/>
+      </w:pPr>
+      <w:rPr>
+        <w:rFonts w:ascii="Wingdings" w:hAnsi="Wingdings" w:hint="default"/>
+        <w:sz w:val="20"/>
+      </w:rPr>
+    </w:lvl>
+    <w:lvl w:ilvl="7" w:tentative="1">
+      <w:start w:val="1"/>
+      <w:numFmt w:val="bullet"/>
+      <w:lvlText w:val=""/>
+      <w:lvlJc w:val="left"/>
+      <w:pPr>
+        <w:tabs>
+          <w:tab w:val="num" w:pos="5760"/>
+        </w:tabs>
+        <w:ind w:left="5760" w:hanging="360"/>
+      </w:pPr>
+      <w:rPr>
+        <w:rFonts w:ascii="Wingdings" w:hAnsi="Wingdings" w:hint="default"/>
+        <w:sz w:val="20"/>
+      </w:rPr>
+    </w:lvl>
+    <w:lvl w:ilvl="8" w:tentative="1">
+      <w:start w:val="1"/>
+      <w:numFmt w:val="bullet"/>
+      <w:lvlText w:val=""/>
+      <w:lvlJc w:val="left"/>
+      <w:pPr>
+        <w:tabs>
+          <w:tab w:val="num" w:pos="6480"/>
+        </w:tabs>
+        <w:ind w:left="6480" w:hanging="360"/>
+      </w:pPr>
+      <w:rPr>
+        <w:rFonts w:ascii="Wingdings" w:hAnsi="Wingdings" w:hint="default"/>
+        <w:sz w:val="20"/>
+      </w:rPr>
+    </w:lvl>
+  </w:abstractNum>
+  <w:abstractNum w:abstractNumId="17" w15:restartNumberingAfterBreak="0">
     <w:nsid w:val="714C4DF5"/>
     <w:multiLevelType w:val="multilevel"/>
     <w:tmpl w:val="E8546E74"/>
@@ -2949,31 +5616,58 @@
     </w:lvl>
   </w:abstractNum>
   <w:num w:numId="1" w16cid:durableId="1888837346">
+    <w:abstractNumId w:val="4"/>
+  </w:num>
+  <w:num w:numId="2" w16cid:durableId="333921933">
+    <w:abstractNumId w:val="8"/>
+  </w:num>
+  <w:num w:numId="3" w16cid:durableId="1955135960">
+    <w:abstractNumId w:val="15"/>
+  </w:num>
+  <w:num w:numId="4" w16cid:durableId="366568857">
+    <w:abstractNumId w:val="12"/>
+  </w:num>
+  <w:num w:numId="5" w16cid:durableId="1654720169">
+    <w:abstractNumId w:val="17"/>
+  </w:num>
+  <w:num w:numId="6" w16cid:durableId="1402217005">
+    <w:abstractNumId w:val="7"/>
+  </w:num>
+  <w:num w:numId="7" w16cid:durableId="245959821">
+    <w:abstractNumId w:val="6"/>
+  </w:num>
+  <w:num w:numId="8" w16cid:durableId="12149518">
     <w:abstractNumId w:val="1"/>
   </w:num>
-  <w:num w:numId="2" w16cid:durableId="333921933">
-    <w:abstractNumId w:val="4"/>
+  <w:num w:numId="9" w16cid:durableId="894779131">
+    <w:abstractNumId w:val="10"/>
   </w:num>
-  <w:num w:numId="3" w16cid:durableId="1955135960">
-    <w:abstractNumId w:val="7"/>
+  <w:num w:numId="10" w16cid:durableId="1470173632">
+    <w:abstractNumId w:val="9"/>
   </w:num>
-  <w:num w:numId="4" w16cid:durableId="366568857">
-    <w:abstractNumId w:val="6"/>
+  <w:num w:numId="11" w16cid:durableId="2128348836">
+    <w:abstractNumId w:val="14"/>
   </w:num>
-  <w:num w:numId="5" w16cid:durableId="1654720169">
-    <w:abstractNumId w:val="8"/>
+  <w:num w:numId="12" w16cid:durableId="1805654582">
+    <w:abstractNumId w:val="2"/>
   </w:num>
-  <w:num w:numId="6" w16cid:durableId="1402217005">
+  <w:num w:numId="13" w16cid:durableId="1769616757">
+    <w:abstractNumId w:val="11"/>
+  </w:num>
+  <w:num w:numId="14" w16cid:durableId="1286618136">
+    <w:abstractNumId w:val="0"/>
+  </w:num>
+  <w:num w:numId="15" w16cid:durableId="57214338">
     <w:abstractNumId w:val="3"/>
   </w:num>
-  <w:num w:numId="7" w16cid:durableId="245959821">
-    <w:abstractNumId w:val="2"/>
+  <w:num w:numId="16" w16cid:durableId="2062944603">
+    <w:abstractNumId w:val="16"/>
   </w:num>
-  <w:num w:numId="8" w16cid:durableId="12149518">
-    <w:abstractNumId w:val="0"/>
+  <w:num w:numId="17" w16cid:durableId="40175038">
+    <w:abstractNumId w:val="5"/>
   </w:num>
-  <w:num w:numId="9" w16cid:durableId="894779131">
-    <w:abstractNumId w:val="5"/>
+  <w:num w:numId="18" w16cid:durableId="1050805573">
+    <w:abstractNumId w:val="13"/>
   </w:num>
 </w:numbering>
 </file>
@@ -3378,6 +6072,7 @@
   <w:style w:type="paragraph" w:default="1" w:styleId="Normal">
     <w:name w:val="Normal"/>
     <w:qFormat/>
+    <w:rsid w:val="00197839"/>
   </w:style>
   <w:style w:type="paragraph" w:styleId="Heading1">
     <w:name w:val="heading 1"/>
@@ -3581,7 +6276,6 @@
   <w:style w:type="character" w:default="1" w:styleId="DefaultParagraphFont">
     <w:name w:val="Default Paragraph Font"/>
     <w:uiPriority w:val="1"/>
-    <w:semiHidden/>
     <w:unhideWhenUsed/>
   </w:style>
   <w:style w:type="table" w:default="1" w:styleId="TableNormal">
@@ -3895,6 +6589,34 @@
       <w:spacing w:val="5"/>
     </w:rPr>
   </w:style>
+  <w:style w:type="paragraph" w:styleId="NormalWeb">
+    <w:name w:val="Normal (Web)"/>
+    <w:basedOn w:val="Normal"/>
+    <w:uiPriority w:val="99"/>
+    <w:unhideWhenUsed/>
+    <w:rsid w:val="00197839"/>
+    <w:pPr>
+      <w:spacing w:before="100" w:beforeAutospacing="1" w:after="100" w:afterAutospacing="1" w:line="240" w:lineRule="auto"/>
+    </w:pPr>
+    <w:rPr>
+      <w:rFonts w:ascii="Times New Roman" w:eastAsia="Times New Roman" w:hAnsi="Times New Roman" w:cs="Times New Roman"/>
+      <w:kern w:val="0"/>
+      <w:sz w:val="24"/>
+      <w:szCs w:val="24"/>
+      <w14:ligatures w14:val="none"/>
+    </w:rPr>
+  </w:style>
+  <w:style w:type="character" w:styleId="Strong">
+    <w:name w:val="Strong"/>
+    <w:basedOn w:val="DefaultParagraphFont"/>
+    <w:uiPriority w:val="22"/>
+    <w:qFormat/>
+    <w:rsid w:val="00197839"/>
+    <w:rPr>
+      <w:b/>
+      <w:bCs/>
+    </w:rPr>
+  </w:style>
 </w:styles>
 </file>
 

</xml_diff>